<commit_message>
Videre påfylling av dokument
</commit_message>
<xml_diff>
--- a/oblig2/Oblig2_1_EmilBerglund.docx
+++ b/oblig2/Oblig2_1_EmilBerglund.docx
@@ -53,44 +53,16 @@
           <w:sz w:val="24"/>
           <w:szCs w:val="24"/>
         </w:rPr>
-        <w:t xml:space="preserve">. Jeg startet med å laste ned innholdet fra Canvas som var i formen av en </w:t>
-      </w:r>
-      <w:proofErr w:type="spellStart"/>
+        <w:t>. Jeg startet med å laste ned innholdet fra Canvas som var i formen av en csv-fil. J</w:t>
+      </w:r>
       <w:r>
         <w:rPr>
           <w:rFonts w:ascii="Arial" w:hAnsi="Arial" w:cs="Arial"/>
           <w:sz w:val="24"/>
           <w:szCs w:val="24"/>
         </w:rPr>
-        <w:t>csv</w:t>
-      </w:r>
-      <w:proofErr w:type="spellEnd"/>
-      <w:r>
-        <w:rPr>
-          <w:rFonts w:ascii="Arial" w:hAnsi="Arial" w:cs="Arial"/>
-          <w:sz w:val="24"/>
-          <w:szCs w:val="24"/>
-        </w:rPr>
-        <w:t>-fil. J</w:t>
-      </w:r>
-      <w:r>
-        <w:rPr>
-          <w:rFonts w:ascii="Arial" w:hAnsi="Arial" w:cs="Arial"/>
-          <w:sz w:val="24"/>
-          <w:szCs w:val="24"/>
-        </w:rPr>
-        <w:t xml:space="preserve">eg skrev deretter INSERT script i </w:t>
-      </w:r>
-      <w:proofErr w:type="spellStart"/>
-      <w:r>
-        <w:rPr>
-          <w:rFonts w:ascii="Arial" w:hAnsi="Arial" w:cs="Arial"/>
-          <w:sz w:val="24"/>
-          <w:szCs w:val="24"/>
-        </w:rPr>
-        <w:t>excel</w:t>
-      </w:r>
-      <w:proofErr w:type="spellEnd"/>
+        <w:t>eg skrev deretter INSERT script i excel</w:t>
+      </w:r>
       <w:r>
         <w:rPr>
           <w:rFonts w:ascii="Arial" w:hAnsi="Arial" w:cs="Arial"/>
@@ -143,7 +115,7 @@
           <w:kern w:val="0"/>
           <w:sz w:val="20"/>
           <w:szCs w:val="20"/>
-          <w:lang w:eastAsia="nb-NO"/>
+          <w:lang w:val="en-GB" w:eastAsia="nb-NO"/>
           <w14:ligatures w14:val="none"/>
         </w:rPr>
       </w:pPr>
@@ -156,7 +128,7 @@
           <w:kern w:val="0"/>
           <w:sz w:val="20"/>
           <w:szCs w:val="20"/>
-          <w:lang w:eastAsia="nb-NO"/>
+          <w:lang w:val="en-GB" w:eastAsia="nb-NO"/>
           <w14:ligatures w14:val="none"/>
         </w:rPr>
         <w:t>INSERT</w:t>
@@ -168,7 +140,7 @@
           <w:kern w:val="0"/>
           <w:sz w:val="20"/>
           <w:szCs w:val="20"/>
-          <w:lang w:eastAsia="nb-NO"/>
+          <w:lang w:val="en-GB" w:eastAsia="nb-NO"/>
           <w14:ligatures w14:val="none"/>
         </w:rPr>
         <w:t xml:space="preserve"> </w:t>
@@ -182,7 +154,7 @@
           <w:kern w:val="0"/>
           <w:sz w:val="20"/>
           <w:szCs w:val="20"/>
-          <w:lang w:eastAsia="nb-NO"/>
+          <w:lang w:val="en-GB" w:eastAsia="nb-NO"/>
           <w14:ligatures w14:val="none"/>
         </w:rPr>
         <w:t>INTO</w:t>
@@ -194,12 +166,11 @@
           <w:kern w:val="0"/>
           <w:sz w:val="20"/>
           <w:szCs w:val="20"/>
-          <w:lang w:eastAsia="nb-NO"/>
+          <w:lang w:val="en-GB" w:eastAsia="nb-NO"/>
           <w14:ligatures w14:val="none"/>
         </w:rPr>
         <w:t xml:space="preserve"> provins </w:t>
       </w:r>
-      <w:proofErr w:type="gramStart"/>
       <w:r>
         <w:rPr>
           <w:rFonts w:ascii="Courier New" w:eastAsia="Times New Roman" w:hAnsi="Courier New" w:cs="Courier New"/>
@@ -209,7 +180,7 @@
           <w:kern w:val="0"/>
           <w:sz w:val="20"/>
           <w:szCs w:val="20"/>
-          <w:lang w:eastAsia="nb-NO"/>
+          <w:lang w:val="en-GB" w:eastAsia="nb-NO"/>
           <w14:ligatures w14:val="none"/>
         </w:rPr>
         <w:t>VALUES</w:t>
@@ -221,12 +192,11 @@
           <w:kern w:val="0"/>
           <w:sz w:val="20"/>
           <w:szCs w:val="20"/>
-          <w:lang w:eastAsia="nb-NO"/>
+          <w:lang w:val="en-GB" w:eastAsia="nb-NO"/>
           <w14:ligatures w14:val="none"/>
         </w:rPr>
         <w:t>(</w:t>
       </w:r>
-      <w:proofErr w:type="gramEnd"/>
       <w:r>
         <w:rPr>
           <w:rFonts w:ascii="Courier New" w:eastAsia="Times New Roman" w:hAnsi="Courier New" w:cs="Courier New"/>
@@ -235,7 +205,7 @@
           <w:sz w:val="20"/>
           <w:szCs w:val="20"/>
           <w:shd w:val="clear" w:color="auto" w:fill="FFF0F0"/>
-          <w:lang w:eastAsia="nb-NO"/>
+          <w:lang w:val="en-GB" w:eastAsia="nb-NO"/>
           <w14:ligatures w14:val="none"/>
         </w:rPr>
         <w:t>'AB'</w:t>
@@ -247,7 +217,7 @@
           <w:kern w:val="0"/>
           <w:sz w:val="20"/>
           <w:szCs w:val="20"/>
-          <w:lang w:eastAsia="nb-NO"/>
+          <w:lang w:val="en-GB" w:eastAsia="nb-NO"/>
           <w14:ligatures w14:val="none"/>
         </w:rPr>
         <w:t xml:space="preserve">, </w:t>
@@ -260,7 +230,7 @@
           <w:sz w:val="20"/>
           <w:szCs w:val="20"/>
           <w:shd w:val="clear" w:color="auto" w:fill="FFF0F0"/>
-          <w:lang w:eastAsia="nb-NO"/>
+          <w:lang w:val="en-GB" w:eastAsia="nb-NO"/>
           <w14:ligatures w14:val="none"/>
         </w:rPr>
         <w:t>'Alberta'</w:t>
@@ -272,7 +242,7 @@
           <w:kern w:val="0"/>
           <w:sz w:val="20"/>
           <w:szCs w:val="20"/>
-          <w:lang w:eastAsia="nb-NO"/>
+          <w:lang w:val="en-GB" w:eastAsia="nb-NO"/>
           <w14:ligatures w14:val="none"/>
         </w:rPr>
         <w:t>);</w:t>
@@ -305,7 +275,7 @@
           <w:kern w:val="0"/>
           <w:sz w:val="20"/>
           <w:szCs w:val="20"/>
-          <w:lang w:eastAsia="nb-NO"/>
+          <w:lang w:val="en-GB" w:eastAsia="nb-NO"/>
           <w14:ligatures w14:val="none"/>
         </w:rPr>
       </w:pPr>
@@ -337,7 +307,7 @@
           <w:kern w:val="0"/>
           <w:sz w:val="24"/>
           <w:szCs w:val="24"/>
-          <w:lang w:eastAsia="nb-NO"/>
+          <w:lang w:val="en-GB" w:eastAsia="nb-NO"/>
           <w14:ligatures w14:val="none"/>
         </w:rPr>
       </w:pPr>
@@ -421,7 +391,6 @@
         </w:rPr>
         <w:t xml:space="preserve"> og satte </w:t>
       </w:r>
-      <w:proofErr w:type="spellStart"/>
       <w:r>
         <w:rPr>
           <w:rFonts w:ascii="Arial" w:eastAsia="Times New Roman" w:hAnsi="Arial" w:cs="Arial"/>
@@ -432,9 +401,8 @@
           <w:lang w:eastAsia="nb-NO"/>
           <w14:ligatures w14:val="none"/>
         </w:rPr>
-        <w:t>provins_id</w:t>
-      </w:r>
-      <w:proofErr w:type="spellEnd"/>
+        <w:t>provins_id til primary-key. Dette gjorde jeg ettersom denne er unik for provins</w:t>
+      </w:r>
       <w:r>
         <w:rPr>
           <w:rFonts w:ascii="Arial" w:eastAsia="Times New Roman" w:hAnsi="Arial" w:cs="Arial"/>
@@ -445,9 +413,8 @@
           <w:lang w:eastAsia="nb-NO"/>
           <w14:ligatures w14:val="none"/>
         </w:rPr>
-        <w:t xml:space="preserve"> til </w:t>
-      </w:r>
-      <w:proofErr w:type="spellStart"/>
+        <w:t>,</w:t>
+      </w:r>
       <w:r>
         <w:rPr>
           <w:rFonts w:ascii="Arial" w:eastAsia="Times New Roman" w:hAnsi="Arial" w:cs="Arial"/>
@@ -458,70 +425,7 @@
           <w:lang w:eastAsia="nb-NO"/>
           <w14:ligatures w14:val="none"/>
         </w:rPr>
-        <w:t>primary-key</w:t>
-      </w:r>
-      <w:proofErr w:type="spellEnd"/>
-      <w:r>
-        <w:rPr>
-          <w:rFonts w:ascii="Arial" w:eastAsia="Times New Roman" w:hAnsi="Arial" w:cs="Arial"/>
-          <w:color w:val="333333"/>
-          <w:kern w:val="0"/>
-          <w:sz w:val="24"/>
-          <w:szCs w:val="24"/>
-          <w:lang w:eastAsia="nb-NO"/>
-          <w14:ligatures w14:val="none"/>
-        </w:rPr>
-        <w:t>. Dette gjorde jeg ettersom denne er unik for provins</w:t>
-      </w:r>
-      <w:r>
-        <w:rPr>
-          <w:rFonts w:ascii="Arial" w:eastAsia="Times New Roman" w:hAnsi="Arial" w:cs="Arial"/>
-          <w:color w:val="333333"/>
-          <w:kern w:val="0"/>
-          <w:sz w:val="24"/>
-          <w:szCs w:val="24"/>
-          <w:lang w:eastAsia="nb-NO"/>
-          <w14:ligatures w14:val="none"/>
-        </w:rPr>
-        <w:t>,</w:t>
-      </w:r>
-      <w:r>
-        <w:rPr>
-          <w:rFonts w:ascii="Arial" w:eastAsia="Times New Roman" w:hAnsi="Arial" w:cs="Arial"/>
-          <w:color w:val="333333"/>
-          <w:kern w:val="0"/>
-          <w:sz w:val="24"/>
-          <w:szCs w:val="24"/>
-          <w:lang w:eastAsia="nb-NO"/>
-          <w14:ligatures w14:val="none"/>
-        </w:rPr>
-        <w:t xml:space="preserve"> og også senere </w:t>
-      </w:r>
-      <w:proofErr w:type="spellStart"/>
-      <w:r>
-        <w:rPr>
-          <w:rFonts w:ascii="Arial" w:eastAsia="Times New Roman" w:hAnsi="Arial" w:cs="Arial"/>
-          <w:color w:val="333333"/>
-          <w:kern w:val="0"/>
-          <w:sz w:val="24"/>
-          <w:szCs w:val="24"/>
-          <w:lang w:eastAsia="nb-NO"/>
-          <w14:ligatures w14:val="none"/>
-        </w:rPr>
-        <w:t>pasienter_med_provins</w:t>
-      </w:r>
-      <w:proofErr w:type="spellEnd"/>
-      <w:r>
-        <w:rPr>
-          <w:rFonts w:ascii="Arial" w:eastAsia="Times New Roman" w:hAnsi="Arial" w:cs="Arial"/>
-          <w:color w:val="333333"/>
-          <w:kern w:val="0"/>
-          <w:sz w:val="24"/>
-          <w:szCs w:val="24"/>
-          <w:lang w:eastAsia="nb-NO"/>
-          <w14:ligatures w14:val="none"/>
-        </w:rPr>
-        <w:t>.</w:t>
+        <w:t xml:space="preserve"> og også senere pasienter_med_provins.</w:t>
       </w:r>
       <w:r>
         <w:rPr>
@@ -731,7 +635,7 @@
           <w:kern w:val="0"/>
           <w:sz w:val="20"/>
           <w:szCs w:val="20"/>
-          <w:lang w:eastAsia="nb-NO"/>
+          <w:lang w:val="en-GB" w:eastAsia="nb-NO"/>
           <w14:ligatures w14:val="none"/>
         </w:rPr>
       </w:pPr>
@@ -747,112 +651,96 @@
         </w:rPr>
         <w:tab/>
       </w:r>
-      <w:proofErr w:type="spellStart"/>
-      <w:r>
-        <w:rPr>
-          <w:rFonts w:ascii="Courier New" w:eastAsia="Times New Roman" w:hAnsi="Courier New" w:cs="Courier New"/>
-          <w:color w:val="333333"/>
-          <w:kern w:val="0"/>
-          <w:sz w:val="20"/>
-          <w:szCs w:val="20"/>
-          <w:lang w:eastAsia="nb-NO"/>
-          <w14:ligatures w14:val="none"/>
-        </w:rPr>
-        <w:t>provins_id</w:t>
-      </w:r>
-      <w:proofErr w:type="spellEnd"/>
-      <w:r>
-        <w:rPr>
-          <w:rFonts w:ascii="Courier New" w:eastAsia="Times New Roman" w:hAnsi="Courier New" w:cs="Courier New"/>
-          <w:color w:val="333333"/>
-          <w:kern w:val="0"/>
-          <w:sz w:val="20"/>
-          <w:szCs w:val="20"/>
-          <w:lang w:eastAsia="nb-NO"/>
+      <w:r>
+        <w:rPr>
+          <w:rFonts w:ascii="Courier New" w:eastAsia="Times New Roman" w:hAnsi="Courier New" w:cs="Courier New"/>
+          <w:color w:val="333333"/>
+          <w:kern w:val="0"/>
+          <w:sz w:val="20"/>
+          <w:szCs w:val="20"/>
+          <w:lang w:val="en-GB" w:eastAsia="nb-NO"/>
+          <w14:ligatures w14:val="none"/>
+        </w:rPr>
+        <w:t xml:space="preserve">provins_id </w:t>
+      </w:r>
+      <w:r>
+        <w:rPr>
+          <w:rFonts w:ascii="Courier New" w:eastAsia="Times New Roman" w:hAnsi="Courier New" w:cs="Courier New"/>
+          <w:b/>
+          <w:bCs/>
+          <w:color w:val="333399"/>
+          <w:kern w:val="0"/>
+          <w:sz w:val="20"/>
+          <w:szCs w:val="20"/>
+          <w:lang w:val="en-GB" w:eastAsia="nb-NO"/>
+          <w14:ligatures w14:val="none"/>
+        </w:rPr>
+        <w:t>CHAR</w:t>
+      </w:r>
+      <w:r>
+        <w:rPr>
+          <w:rFonts w:ascii="Courier New" w:eastAsia="Times New Roman" w:hAnsi="Courier New" w:cs="Courier New"/>
+          <w:color w:val="333333"/>
+          <w:kern w:val="0"/>
+          <w:sz w:val="20"/>
+          <w:szCs w:val="20"/>
+          <w:lang w:val="en-GB" w:eastAsia="nb-NO"/>
+          <w14:ligatures w14:val="none"/>
+        </w:rPr>
+        <w:t>(</w:t>
+      </w:r>
+      <w:r>
+        <w:rPr>
+          <w:rFonts w:ascii="Courier New" w:eastAsia="Times New Roman" w:hAnsi="Courier New" w:cs="Courier New"/>
+          <w:b/>
+          <w:bCs/>
+          <w:color w:val="0000DD"/>
+          <w:kern w:val="0"/>
+          <w:sz w:val="20"/>
+          <w:szCs w:val="20"/>
+          <w:lang w:val="en-GB" w:eastAsia="nb-NO"/>
+          <w14:ligatures w14:val="none"/>
+        </w:rPr>
+        <w:t>2</w:t>
+      </w:r>
+      <w:r>
+        <w:rPr>
+          <w:rFonts w:ascii="Courier New" w:eastAsia="Times New Roman" w:hAnsi="Courier New" w:cs="Courier New"/>
+          <w:color w:val="333333"/>
+          <w:kern w:val="0"/>
+          <w:sz w:val="20"/>
+          <w:szCs w:val="20"/>
+          <w:lang w:val="en-GB" w:eastAsia="nb-NO"/>
+          <w14:ligatures w14:val="none"/>
+        </w:rPr>
+        <w:t xml:space="preserve">) </w:t>
+      </w:r>
+      <w:r>
+        <w:rPr>
+          <w:rFonts w:ascii="Courier New" w:eastAsia="Times New Roman" w:hAnsi="Courier New" w:cs="Courier New"/>
+          <w:b/>
+          <w:bCs/>
+          <w:color w:val="008800"/>
+          <w:kern w:val="0"/>
+          <w:sz w:val="20"/>
+          <w:szCs w:val="20"/>
+          <w:lang w:val="en-GB" w:eastAsia="nb-NO"/>
+          <w14:ligatures w14:val="none"/>
+        </w:rPr>
+        <w:t>NOT</w:t>
+      </w:r>
+      <w:r>
+        <w:rPr>
+          <w:rFonts w:ascii="Courier New" w:eastAsia="Times New Roman" w:hAnsi="Courier New" w:cs="Courier New"/>
+          <w:color w:val="333333"/>
+          <w:kern w:val="0"/>
+          <w:sz w:val="20"/>
+          <w:szCs w:val="20"/>
+          <w:lang w:val="en-GB" w:eastAsia="nb-NO"/>
           <w14:ligatures w14:val="none"/>
         </w:rPr>
         <w:t xml:space="preserve"> </w:t>
       </w:r>
-      <w:proofErr w:type="gramStart"/>
-      <w:r>
-        <w:rPr>
-          <w:rFonts w:ascii="Courier New" w:eastAsia="Times New Roman" w:hAnsi="Courier New" w:cs="Courier New"/>
-          <w:b/>
-          <w:bCs/>
-          <w:color w:val="333399"/>
-          <w:kern w:val="0"/>
-          <w:sz w:val="20"/>
-          <w:szCs w:val="20"/>
-          <w:lang w:eastAsia="nb-NO"/>
-          <w14:ligatures w14:val="none"/>
-        </w:rPr>
-        <w:t>CHAR</w:t>
-      </w:r>
-      <w:r>
-        <w:rPr>
-          <w:rFonts w:ascii="Courier New" w:eastAsia="Times New Roman" w:hAnsi="Courier New" w:cs="Courier New"/>
-          <w:color w:val="333333"/>
-          <w:kern w:val="0"/>
-          <w:sz w:val="20"/>
-          <w:szCs w:val="20"/>
-          <w:lang w:eastAsia="nb-NO"/>
-          <w14:ligatures w14:val="none"/>
-        </w:rPr>
-        <w:t>(</w:t>
-      </w:r>
-      <w:proofErr w:type="gramEnd"/>
-      <w:r>
-        <w:rPr>
-          <w:rFonts w:ascii="Courier New" w:eastAsia="Times New Roman" w:hAnsi="Courier New" w:cs="Courier New"/>
-          <w:b/>
-          <w:bCs/>
-          <w:color w:val="0000DD"/>
-          <w:kern w:val="0"/>
-          <w:sz w:val="20"/>
-          <w:szCs w:val="20"/>
-          <w:lang w:eastAsia="nb-NO"/>
-          <w14:ligatures w14:val="none"/>
-        </w:rPr>
-        <w:t>2</w:t>
-      </w:r>
-      <w:r>
-        <w:rPr>
-          <w:rFonts w:ascii="Courier New" w:eastAsia="Times New Roman" w:hAnsi="Courier New" w:cs="Courier New"/>
-          <w:color w:val="333333"/>
-          <w:kern w:val="0"/>
-          <w:sz w:val="20"/>
-          <w:szCs w:val="20"/>
-          <w:lang w:eastAsia="nb-NO"/>
-          <w14:ligatures w14:val="none"/>
-        </w:rPr>
-        <w:t xml:space="preserve">) </w:t>
-      </w:r>
-      <w:r>
-        <w:rPr>
-          <w:rFonts w:ascii="Courier New" w:eastAsia="Times New Roman" w:hAnsi="Courier New" w:cs="Courier New"/>
-          <w:b/>
-          <w:bCs/>
-          <w:color w:val="008800"/>
-          <w:kern w:val="0"/>
-          <w:sz w:val="20"/>
-          <w:szCs w:val="20"/>
-          <w:lang w:eastAsia="nb-NO"/>
-          <w14:ligatures w14:val="none"/>
-        </w:rPr>
-        <w:t>NOT</w:t>
-      </w:r>
-      <w:r>
-        <w:rPr>
-          <w:rFonts w:ascii="Courier New" w:eastAsia="Times New Roman" w:hAnsi="Courier New" w:cs="Courier New"/>
-          <w:color w:val="333333"/>
-          <w:kern w:val="0"/>
-          <w:sz w:val="20"/>
-          <w:szCs w:val="20"/>
-          <w:lang w:eastAsia="nb-NO"/>
-          <w14:ligatures w14:val="none"/>
-        </w:rPr>
-        <w:t xml:space="preserve"> </w:t>
-      </w:r>
       <w:r>
         <w:rPr>
           <w:rFonts w:ascii="Courier New" w:eastAsia="Times New Roman" w:hAnsi="Courier New" w:cs="Courier New"/>
@@ -862,7 +750,7 @@
           <w:kern w:val="0"/>
           <w:sz w:val="20"/>
           <w:szCs w:val="20"/>
-          <w:lang w:eastAsia="nb-NO"/>
+          <w:lang w:val="en-GB" w:eastAsia="nb-NO"/>
           <w14:ligatures w14:val="none"/>
         </w:rPr>
         <w:t>NULL</w:t>
@@ -874,7 +762,7 @@
           <w:kern w:val="0"/>
           <w:sz w:val="20"/>
           <w:szCs w:val="20"/>
-          <w:lang w:eastAsia="nb-NO"/>
+          <w:lang w:val="en-GB" w:eastAsia="nb-NO"/>
           <w14:ligatures w14:val="none"/>
         </w:rPr>
         <w:t>,</w:t>
@@ -907,18 +795,18 @@
           <w:kern w:val="0"/>
           <w:sz w:val="20"/>
           <w:szCs w:val="20"/>
-          <w:lang w:eastAsia="nb-NO"/>
-          <w14:ligatures w14:val="none"/>
-        </w:rPr>
-      </w:pPr>
-      <w:r>
-        <w:rPr>
-          <w:rFonts w:ascii="Courier New" w:eastAsia="Times New Roman" w:hAnsi="Courier New" w:cs="Courier New"/>
-          <w:color w:val="333333"/>
-          <w:kern w:val="0"/>
-          <w:sz w:val="20"/>
-          <w:szCs w:val="20"/>
-          <w:lang w:eastAsia="nb-NO"/>
+          <w:lang w:val="en-GB" w:eastAsia="nb-NO"/>
+          <w14:ligatures w14:val="none"/>
+        </w:rPr>
+      </w:pPr>
+      <w:r>
+        <w:rPr>
+          <w:rFonts w:ascii="Courier New" w:eastAsia="Times New Roman" w:hAnsi="Courier New" w:cs="Courier New"/>
+          <w:color w:val="333333"/>
+          <w:kern w:val="0"/>
+          <w:sz w:val="20"/>
+          <w:szCs w:val="20"/>
+          <w:lang w:val="en-GB" w:eastAsia="nb-NO"/>
           <w14:ligatures w14:val="none"/>
         </w:rPr>
         <w:t xml:space="preserve">   </w:t>
@@ -930,117 +818,90 @@
           <w:kern w:val="0"/>
           <w:sz w:val="20"/>
           <w:szCs w:val="20"/>
-          <w:lang w:eastAsia="nb-NO"/>
+          <w:lang w:val="en-GB" w:eastAsia="nb-NO"/>
           <w14:ligatures w14:val="none"/>
         </w:rPr>
         <w:tab/>
-      </w:r>
-      <w:proofErr w:type="spellStart"/>
-      <w:r>
-        <w:rPr>
-          <w:rFonts w:ascii="Courier New" w:eastAsia="Times New Roman" w:hAnsi="Courier New" w:cs="Courier New"/>
-          <w:color w:val="333333"/>
-          <w:kern w:val="0"/>
-          <w:sz w:val="20"/>
-          <w:szCs w:val="20"/>
-          <w:lang w:eastAsia="nb-NO"/>
-          <w14:ligatures w14:val="none"/>
-        </w:rPr>
-        <w:t>provins_navn</w:t>
-      </w:r>
-      <w:proofErr w:type="spellEnd"/>
-      <w:r>
-        <w:rPr>
-          <w:rFonts w:ascii="Courier New" w:eastAsia="Times New Roman" w:hAnsi="Courier New" w:cs="Courier New"/>
-          <w:color w:val="333333"/>
-          <w:kern w:val="0"/>
-          <w:sz w:val="20"/>
-          <w:szCs w:val="20"/>
-          <w:lang w:eastAsia="nb-NO"/>
+        <w:t xml:space="preserve">provins_navn </w:t>
+      </w:r>
+      <w:r>
+        <w:rPr>
+          <w:rFonts w:ascii="Courier New" w:eastAsia="Times New Roman" w:hAnsi="Courier New" w:cs="Courier New"/>
+          <w:b/>
+          <w:bCs/>
+          <w:color w:val="333399"/>
+          <w:kern w:val="0"/>
+          <w:sz w:val="20"/>
+          <w:szCs w:val="20"/>
+          <w:lang w:val="en-GB" w:eastAsia="nb-NO"/>
+          <w14:ligatures w14:val="none"/>
+        </w:rPr>
+        <w:t>VARCHAR</w:t>
+      </w:r>
+      <w:r>
+        <w:rPr>
+          <w:rFonts w:ascii="Courier New" w:eastAsia="Times New Roman" w:hAnsi="Courier New" w:cs="Courier New"/>
+          <w:color w:val="333333"/>
+          <w:kern w:val="0"/>
+          <w:sz w:val="20"/>
+          <w:szCs w:val="20"/>
+          <w:lang w:val="en-GB" w:eastAsia="nb-NO"/>
+          <w14:ligatures w14:val="none"/>
+        </w:rPr>
+        <w:t>(</w:t>
+      </w:r>
+      <w:r>
+        <w:rPr>
+          <w:rFonts w:ascii="Courier New" w:eastAsia="Times New Roman" w:hAnsi="Courier New" w:cs="Courier New"/>
+          <w:b/>
+          <w:bCs/>
+          <w:color w:val="0000DD"/>
+          <w:kern w:val="0"/>
+          <w:sz w:val="20"/>
+          <w:szCs w:val="20"/>
+          <w:lang w:val="en-GB" w:eastAsia="nb-NO"/>
+          <w14:ligatures w14:val="none"/>
+        </w:rPr>
+        <w:t>40</w:t>
+      </w:r>
+      <w:r>
+        <w:rPr>
+          <w:rFonts w:ascii="Courier New" w:eastAsia="Times New Roman" w:hAnsi="Courier New" w:cs="Courier New"/>
+          <w:color w:val="333333"/>
+          <w:kern w:val="0"/>
+          <w:sz w:val="20"/>
+          <w:szCs w:val="20"/>
+          <w:lang w:val="en-GB" w:eastAsia="nb-NO"/>
+          <w14:ligatures w14:val="none"/>
+        </w:rPr>
+        <w:t xml:space="preserve">) </w:t>
+      </w:r>
+      <w:r>
+        <w:rPr>
+          <w:rFonts w:ascii="Courier New" w:eastAsia="Times New Roman" w:hAnsi="Courier New" w:cs="Courier New"/>
+          <w:b/>
+          <w:bCs/>
+          <w:color w:val="008800"/>
+          <w:kern w:val="0"/>
+          <w:sz w:val="20"/>
+          <w:szCs w:val="20"/>
+          <w:lang w:val="en-GB" w:eastAsia="nb-NO"/>
+          <w14:ligatures w14:val="none"/>
+        </w:rPr>
+        <w:t>NOT</w:t>
+      </w:r>
+      <w:r>
+        <w:rPr>
+          <w:rFonts w:ascii="Courier New" w:eastAsia="Times New Roman" w:hAnsi="Courier New" w:cs="Courier New"/>
+          <w:color w:val="333333"/>
+          <w:kern w:val="0"/>
+          <w:sz w:val="20"/>
+          <w:szCs w:val="20"/>
+          <w:lang w:val="en-GB" w:eastAsia="nb-NO"/>
           <w14:ligatures w14:val="none"/>
         </w:rPr>
         <w:t xml:space="preserve"> </w:t>
       </w:r>
-      <w:proofErr w:type="gramStart"/>
-      <w:r>
-        <w:rPr>
-          <w:rFonts w:ascii="Courier New" w:eastAsia="Times New Roman" w:hAnsi="Courier New" w:cs="Courier New"/>
-          <w:b/>
-          <w:bCs/>
-          <w:color w:val="333399"/>
-          <w:kern w:val="0"/>
-          <w:sz w:val="20"/>
-          <w:szCs w:val="20"/>
-          <w:lang w:eastAsia="nb-NO"/>
-          <w14:ligatures w14:val="none"/>
-        </w:rPr>
-        <w:t>VARCHAR</w:t>
-      </w:r>
-      <w:r>
-        <w:rPr>
-          <w:rFonts w:ascii="Courier New" w:eastAsia="Times New Roman" w:hAnsi="Courier New" w:cs="Courier New"/>
-          <w:color w:val="333333"/>
-          <w:kern w:val="0"/>
-          <w:sz w:val="20"/>
-          <w:szCs w:val="20"/>
-          <w:lang w:eastAsia="nb-NO"/>
-          <w14:ligatures w14:val="none"/>
-        </w:rPr>
-        <w:t>(</w:t>
-      </w:r>
-      <w:proofErr w:type="gramEnd"/>
-      <w:r>
-        <w:rPr>
-          <w:rFonts w:ascii="Courier New" w:eastAsia="Times New Roman" w:hAnsi="Courier New" w:cs="Courier New"/>
-          <w:b/>
-          <w:bCs/>
-          <w:color w:val="0000DD"/>
-          <w:kern w:val="0"/>
-          <w:sz w:val="20"/>
-          <w:szCs w:val="20"/>
-          <w:lang w:eastAsia="nb-NO"/>
-          <w14:ligatures w14:val="none"/>
-        </w:rPr>
-        <w:t>40</w:t>
-      </w:r>
-      <w:r>
-        <w:rPr>
-          <w:rFonts w:ascii="Courier New" w:eastAsia="Times New Roman" w:hAnsi="Courier New" w:cs="Courier New"/>
-          <w:color w:val="333333"/>
-          <w:kern w:val="0"/>
-          <w:sz w:val="20"/>
-          <w:szCs w:val="20"/>
-          <w:lang w:eastAsia="nb-NO"/>
-          <w14:ligatures w14:val="none"/>
-        </w:rPr>
-        <w:t xml:space="preserve">) </w:t>
-      </w:r>
-      <w:r>
-        <w:rPr>
-          <w:rFonts w:ascii="Courier New" w:eastAsia="Times New Roman" w:hAnsi="Courier New" w:cs="Courier New"/>
-          <w:b/>
-          <w:bCs/>
-          <w:color w:val="008800"/>
-          <w:kern w:val="0"/>
-          <w:sz w:val="20"/>
-          <w:szCs w:val="20"/>
-          <w:lang w:eastAsia="nb-NO"/>
-          <w14:ligatures w14:val="none"/>
-        </w:rPr>
-        <w:t>NOT</w:t>
-      </w:r>
-      <w:r>
-        <w:rPr>
-          <w:rFonts w:ascii="Courier New" w:eastAsia="Times New Roman" w:hAnsi="Courier New" w:cs="Courier New"/>
-          <w:color w:val="333333"/>
-          <w:kern w:val="0"/>
-          <w:sz w:val="20"/>
-          <w:szCs w:val="20"/>
-          <w:lang w:eastAsia="nb-NO"/>
-          <w14:ligatures w14:val="none"/>
-        </w:rPr>
-        <w:t xml:space="preserve"> </w:t>
-      </w:r>
       <w:r>
         <w:rPr>
           <w:rFonts w:ascii="Courier New" w:eastAsia="Times New Roman" w:hAnsi="Courier New" w:cs="Courier New"/>
@@ -1050,7 +911,7 @@
           <w:kern w:val="0"/>
           <w:sz w:val="20"/>
           <w:szCs w:val="20"/>
-          <w:lang w:eastAsia="nb-NO"/>
+          <w:lang w:val="en-GB" w:eastAsia="nb-NO"/>
           <w14:ligatures w14:val="none"/>
         </w:rPr>
         <w:t>NULL</w:t>
@@ -1062,7 +923,7 @@
           <w:kern w:val="0"/>
           <w:sz w:val="20"/>
           <w:szCs w:val="20"/>
-          <w:lang w:eastAsia="nb-NO"/>
+          <w:lang w:val="en-GB" w:eastAsia="nb-NO"/>
           <w14:ligatures w14:val="none"/>
         </w:rPr>
         <w:t>,</w:t>
@@ -1095,18 +956,18 @@
           <w:kern w:val="0"/>
           <w:sz w:val="20"/>
           <w:szCs w:val="20"/>
-          <w:lang w:eastAsia="nb-NO"/>
-          <w14:ligatures w14:val="none"/>
-        </w:rPr>
-      </w:pPr>
-      <w:r>
-        <w:rPr>
-          <w:rFonts w:ascii="Courier New" w:eastAsia="Times New Roman" w:hAnsi="Courier New" w:cs="Courier New"/>
-          <w:color w:val="333333"/>
-          <w:kern w:val="0"/>
-          <w:sz w:val="20"/>
-          <w:szCs w:val="20"/>
-          <w:lang w:eastAsia="nb-NO"/>
+          <w:lang w:val="en-GB" w:eastAsia="nb-NO"/>
+          <w14:ligatures w14:val="none"/>
+        </w:rPr>
+      </w:pPr>
+      <w:r>
+        <w:rPr>
+          <w:rFonts w:ascii="Courier New" w:eastAsia="Times New Roman" w:hAnsi="Courier New" w:cs="Courier New"/>
+          <w:color w:val="333333"/>
+          <w:kern w:val="0"/>
+          <w:sz w:val="20"/>
+          <w:szCs w:val="20"/>
+          <w:lang w:val="en-GB" w:eastAsia="nb-NO"/>
           <w14:ligatures w14:val="none"/>
         </w:rPr>
         <w:t xml:space="preserve">    </w:t>
@@ -1139,18 +1000,18 @@
           <w:kern w:val="0"/>
           <w:sz w:val="20"/>
           <w:szCs w:val="20"/>
-          <w:lang w:eastAsia="nb-NO"/>
-          <w14:ligatures w14:val="none"/>
-        </w:rPr>
-      </w:pPr>
-      <w:r>
-        <w:rPr>
-          <w:rFonts w:ascii="Courier New" w:eastAsia="Times New Roman" w:hAnsi="Courier New" w:cs="Courier New"/>
-          <w:color w:val="333333"/>
-          <w:kern w:val="0"/>
-          <w:sz w:val="20"/>
-          <w:szCs w:val="20"/>
-          <w:lang w:eastAsia="nb-NO"/>
+          <w:lang w:val="en-GB" w:eastAsia="nb-NO"/>
+          <w14:ligatures w14:val="none"/>
+        </w:rPr>
+      </w:pPr>
+      <w:r>
+        <w:rPr>
+          <w:rFonts w:ascii="Courier New" w:eastAsia="Times New Roman" w:hAnsi="Courier New" w:cs="Courier New"/>
+          <w:color w:val="333333"/>
+          <w:kern w:val="0"/>
+          <w:sz w:val="20"/>
+          <w:szCs w:val="20"/>
+          <w:lang w:val="en-GB" w:eastAsia="nb-NO"/>
           <w14:ligatures w14:val="none"/>
         </w:rPr>
         <w:tab/>
@@ -1164,7 +1025,7 @@
           <w:kern w:val="0"/>
           <w:sz w:val="20"/>
           <w:szCs w:val="20"/>
-          <w:lang w:eastAsia="nb-NO"/>
+          <w:lang w:val="en-GB" w:eastAsia="nb-NO"/>
           <w14:ligatures w14:val="none"/>
         </w:rPr>
         <w:t>CONSTRAINT</w:t>
@@ -1176,37 +1037,37 @@
           <w:kern w:val="0"/>
           <w:sz w:val="20"/>
           <w:szCs w:val="20"/>
-          <w:lang w:eastAsia="nb-NO"/>
+          <w:lang w:val="en-GB" w:eastAsia="nb-NO"/>
+          <w14:ligatures w14:val="none"/>
+        </w:rPr>
+        <w:t xml:space="preserve"> pk_provins </w:t>
+      </w:r>
+      <w:r>
+        <w:rPr>
+          <w:rFonts w:ascii="Courier New" w:eastAsia="Times New Roman" w:hAnsi="Courier New" w:cs="Courier New"/>
+          <w:b/>
+          <w:bCs/>
+          <w:color w:val="008800"/>
+          <w:kern w:val="0"/>
+          <w:sz w:val="20"/>
+          <w:szCs w:val="20"/>
+          <w:lang w:val="en-GB" w:eastAsia="nb-NO"/>
+          <w14:ligatures w14:val="none"/>
+        </w:rPr>
+        <w:t>PRIMARY</w:t>
+      </w:r>
+      <w:r>
+        <w:rPr>
+          <w:rFonts w:ascii="Courier New" w:eastAsia="Times New Roman" w:hAnsi="Courier New" w:cs="Courier New"/>
+          <w:color w:val="333333"/>
+          <w:kern w:val="0"/>
+          <w:sz w:val="20"/>
+          <w:szCs w:val="20"/>
+          <w:lang w:val="en-GB" w:eastAsia="nb-NO"/>
           <w14:ligatures w14:val="none"/>
         </w:rPr>
         <w:t xml:space="preserve"> </w:t>
       </w:r>
-      <w:proofErr w:type="spellStart"/>
-      <w:r>
-        <w:rPr>
-          <w:rFonts w:ascii="Courier New" w:eastAsia="Times New Roman" w:hAnsi="Courier New" w:cs="Courier New"/>
-          <w:color w:val="333333"/>
-          <w:kern w:val="0"/>
-          <w:sz w:val="20"/>
-          <w:szCs w:val="20"/>
-          <w:lang w:eastAsia="nb-NO"/>
-          <w14:ligatures w14:val="none"/>
-        </w:rPr>
-        <w:t>pk_provins</w:t>
-      </w:r>
-      <w:proofErr w:type="spellEnd"/>
-      <w:r>
-        <w:rPr>
-          <w:rFonts w:ascii="Courier New" w:eastAsia="Times New Roman" w:hAnsi="Courier New" w:cs="Courier New"/>
-          <w:color w:val="333333"/>
-          <w:kern w:val="0"/>
-          <w:sz w:val="20"/>
-          <w:szCs w:val="20"/>
-          <w:lang w:eastAsia="nb-NO"/>
-          <w14:ligatures w14:val="none"/>
-        </w:rPr>
-        <w:t xml:space="preserve"> </w:t>
-      </w:r>
       <w:r>
         <w:rPr>
           <w:rFonts w:ascii="Courier New" w:eastAsia="Times New Roman" w:hAnsi="Courier New" w:cs="Courier New"/>
@@ -1216,33 +1077,7 @@
           <w:kern w:val="0"/>
           <w:sz w:val="20"/>
           <w:szCs w:val="20"/>
-          <w:lang w:eastAsia="nb-NO"/>
-          <w14:ligatures w14:val="none"/>
-        </w:rPr>
-        <w:t>PRIMARY</w:t>
-      </w:r>
-      <w:r>
-        <w:rPr>
-          <w:rFonts w:ascii="Courier New" w:eastAsia="Times New Roman" w:hAnsi="Courier New" w:cs="Courier New"/>
-          <w:color w:val="333333"/>
-          <w:kern w:val="0"/>
-          <w:sz w:val="20"/>
-          <w:szCs w:val="20"/>
-          <w:lang w:eastAsia="nb-NO"/>
-          <w14:ligatures w14:val="none"/>
-        </w:rPr>
-        <w:t xml:space="preserve"> </w:t>
-      </w:r>
-      <w:r>
-        <w:rPr>
-          <w:rFonts w:ascii="Courier New" w:eastAsia="Times New Roman" w:hAnsi="Courier New" w:cs="Courier New"/>
-          <w:b/>
-          <w:bCs/>
-          <w:color w:val="008800"/>
-          <w:kern w:val="0"/>
-          <w:sz w:val="20"/>
-          <w:szCs w:val="20"/>
-          <w:lang w:eastAsia="nb-NO"/>
+          <w:lang w:val="en-GB" w:eastAsia="nb-NO"/>
           <w14:ligatures w14:val="none"/>
         </w:rPr>
         <w:t>KEY</w:t>
@@ -1254,36 +1089,10 @@
           <w:kern w:val="0"/>
           <w:sz w:val="20"/>
           <w:szCs w:val="20"/>
-          <w:lang w:eastAsia="nb-NO"/>
-          <w14:ligatures w14:val="none"/>
-        </w:rPr>
-        <w:t xml:space="preserve"> (</w:t>
-      </w:r>
-      <w:proofErr w:type="spellStart"/>
-      <w:r>
-        <w:rPr>
-          <w:rFonts w:ascii="Courier New" w:eastAsia="Times New Roman" w:hAnsi="Courier New" w:cs="Courier New"/>
-          <w:color w:val="333333"/>
-          <w:kern w:val="0"/>
-          <w:sz w:val="20"/>
-          <w:szCs w:val="20"/>
-          <w:lang w:eastAsia="nb-NO"/>
-          <w14:ligatures w14:val="none"/>
-        </w:rPr>
-        <w:t>provins_id</w:t>
-      </w:r>
-      <w:proofErr w:type="spellEnd"/>
-      <w:r>
-        <w:rPr>
-          <w:rFonts w:ascii="Courier New" w:eastAsia="Times New Roman" w:hAnsi="Courier New" w:cs="Courier New"/>
-          <w:color w:val="333333"/>
-          <w:kern w:val="0"/>
-          <w:sz w:val="20"/>
-          <w:szCs w:val="20"/>
-          <w:lang w:eastAsia="nb-NO"/>
-          <w14:ligatures w14:val="none"/>
-        </w:rPr>
-        <w:t>)</w:t>
+          <w:lang w:val="en-GB" w:eastAsia="nb-NO"/>
+          <w14:ligatures w14:val="none"/>
+        </w:rPr>
+        <w:t xml:space="preserve"> (provins_id)</w:t>
       </w:r>
     </w:p>
     <w:p>
@@ -1364,6 +1173,7 @@
       <w:r>
         <w:rPr>
           <w:rFonts w:ascii="Arial" w:eastAsia="Times New Roman" w:hAnsi="Arial" w:cs="Arial"/>
+          <w:noProof/>
           <w:color w:val="333333"/>
           <w:kern w:val="0"/>
           <w:sz w:val="24"/>
@@ -1456,25 +1266,7 @@
           <w:sz w:val="24"/>
           <w:szCs w:val="24"/>
         </w:rPr>
-        <w:t xml:space="preserve">kopierte jeg egentlig bare det jeg opprettet i </w:t>
-      </w:r>
-      <w:proofErr w:type="spellStart"/>
-      <w:r>
-        <w:rPr>
-          <w:rFonts w:ascii="Arial" w:hAnsi="Arial" w:cs="Arial"/>
-          <w:sz w:val="24"/>
-          <w:szCs w:val="24"/>
-        </w:rPr>
-        <w:t>excel</w:t>
-      </w:r>
-      <w:proofErr w:type="spellEnd"/>
-      <w:r>
-        <w:rPr>
-          <w:rFonts w:ascii="Arial" w:hAnsi="Arial" w:cs="Arial"/>
-          <w:sz w:val="24"/>
-          <w:szCs w:val="24"/>
-        </w:rPr>
-        <w:t xml:space="preserve"> i starten.</w:t>
+        <w:t>kopierte jeg egentlig bare det jeg opprettet i excel i starten.</w:t>
       </w:r>
     </w:p>
     <w:p>
@@ -1488,6 +1280,7 @@
       <w:r>
         <w:rPr>
           <w:rFonts w:ascii="Arial" w:hAnsi="Arial" w:cs="Arial"/>
+          <w:noProof/>
           <w:sz w:val="24"/>
           <w:szCs w:val="24"/>
         </w:rPr>
@@ -1584,25 +1377,23 @@
           <w:sz w:val="24"/>
           <w:szCs w:val="24"/>
         </w:rPr>
-        <w:t xml:space="preserve">Pasienter med provins er en utvidet tabell fra forrige </w:t>
-      </w:r>
-      <w:proofErr w:type="spellStart"/>
+        <w:t xml:space="preserve">Pasienter med provins er en utvidet tabell fra forrige oblig, hvor denne også inneholder </w:t>
+      </w:r>
       <w:r>
         <w:rPr>
           <w:rFonts w:ascii="Arial" w:hAnsi="Arial" w:cs="Arial"/>
           <w:sz w:val="24"/>
           <w:szCs w:val="24"/>
         </w:rPr>
-        <w:t>oblig</w:t>
-      </w:r>
-      <w:proofErr w:type="spellEnd"/>
+        <w:t>det som ligger i provins tabellen.</w:t>
+      </w:r>
       <w:r>
         <w:rPr>
           <w:rFonts w:ascii="Arial" w:hAnsi="Arial" w:cs="Arial"/>
           <w:sz w:val="24"/>
           <w:szCs w:val="24"/>
         </w:rPr>
-        <w:t xml:space="preserve">, hvor denne også inneholder </w:t>
+        <w:t xml:space="preserve"> Meningen med denne tabellen er å koble sammen tabellen fra oblig1 med pasienter, og provins-tabellen.</w:t>
       </w:r>
       <w:r>
         <w:rPr>
@@ -1610,7 +1401,7 @@
           <w:sz w:val="24"/>
           <w:szCs w:val="24"/>
         </w:rPr>
-        <w:t>det som ligger i provins tabellen.</w:t>
+        <w:t xml:space="preserve"> Igjen lastet jeg ned csv-filen fra Canvas og opprettet et insert script. Her fikk jeg faktisk problemer med scriptet, ettersom </w:t>
       </w:r>
       <w:r>
         <w:rPr>
@@ -1618,7 +1409,7 @@
           <w:sz w:val="24"/>
           <w:szCs w:val="24"/>
         </w:rPr>
-        <w:t xml:space="preserve"> Meningen med denne tabellen er å koble sammen tabellen fra oblig1 med pasienter, og provins-tabellen.</w:t>
+        <w:t xml:space="preserve">datoen i excel ble omgjort til tall. Jeg prøvde mye forskjellig her, både å formatere hele </w:t>
       </w:r>
       <w:r>
         <w:rPr>
@@ -1626,140 +1417,24 @@
           <w:sz w:val="24"/>
           <w:szCs w:val="24"/>
         </w:rPr>
-        <w:t xml:space="preserve"> Igjen lastet jeg ned </w:t>
-      </w:r>
-      <w:proofErr w:type="spellStart"/>
+        <w:t xml:space="preserve">kolonnen til dato, laste ned filen på nytt, restarte excel </w:t>
+      </w:r>
       <w:r>
         <w:rPr>
           <w:rFonts w:ascii="Arial" w:hAnsi="Arial" w:cs="Arial"/>
           <w:sz w:val="24"/>
           <w:szCs w:val="24"/>
         </w:rPr>
-        <w:t>csv</w:t>
-      </w:r>
-      <w:proofErr w:type="spellEnd"/>
+        <w:lastRenderedPageBreak/>
+        <w:t xml:space="preserve">mm. Det endte med at jeg måtte få insert scriptet </w:t>
+      </w:r>
       <w:r>
         <w:rPr>
           <w:rFonts w:ascii="Arial" w:hAnsi="Arial" w:cs="Arial"/>
           <w:sz w:val="24"/>
           <w:szCs w:val="24"/>
         </w:rPr>
-        <w:t xml:space="preserve">-filen fra Canvas og opprettet et </w:t>
-      </w:r>
-      <w:proofErr w:type="spellStart"/>
-      <w:r>
-        <w:rPr>
-          <w:rFonts w:ascii="Arial" w:hAnsi="Arial" w:cs="Arial"/>
-          <w:sz w:val="24"/>
-          <w:szCs w:val="24"/>
-        </w:rPr>
-        <w:t>insert</w:t>
-      </w:r>
-      <w:proofErr w:type="spellEnd"/>
-      <w:r>
-        <w:rPr>
-          <w:rFonts w:ascii="Arial" w:hAnsi="Arial" w:cs="Arial"/>
-          <w:sz w:val="24"/>
-          <w:szCs w:val="24"/>
-        </w:rPr>
-        <w:t xml:space="preserve"> script. Her fikk jeg faktisk problemer med scriptet, ettersom </w:t>
-      </w:r>
-      <w:r>
-        <w:rPr>
-          <w:rFonts w:ascii="Arial" w:hAnsi="Arial" w:cs="Arial"/>
-          <w:sz w:val="24"/>
-          <w:szCs w:val="24"/>
-        </w:rPr>
-        <w:t xml:space="preserve">datoen i </w:t>
-      </w:r>
-      <w:proofErr w:type="spellStart"/>
-      <w:r>
-        <w:rPr>
-          <w:rFonts w:ascii="Arial" w:hAnsi="Arial" w:cs="Arial"/>
-          <w:sz w:val="24"/>
-          <w:szCs w:val="24"/>
-        </w:rPr>
-        <w:t>excel</w:t>
-      </w:r>
-      <w:proofErr w:type="spellEnd"/>
-      <w:r>
-        <w:rPr>
-          <w:rFonts w:ascii="Arial" w:hAnsi="Arial" w:cs="Arial"/>
-          <w:sz w:val="24"/>
-          <w:szCs w:val="24"/>
-        </w:rPr>
-        <w:t xml:space="preserve"> ble omgjort til tall. Jeg prøvde mye forskjellig her, både å formatere hele </w:t>
-      </w:r>
-      <w:r>
-        <w:rPr>
-          <w:rFonts w:ascii="Arial" w:hAnsi="Arial" w:cs="Arial"/>
-          <w:sz w:val="24"/>
-          <w:szCs w:val="24"/>
-        </w:rPr>
-        <w:t xml:space="preserve">kolonnen til dato, laste ned filen på nytt, </w:t>
-      </w:r>
-      <w:proofErr w:type="spellStart"/>
-      <w:r>
-        <w:rPr>
-          <w:rFonts w:ascii="Arial" w:hAnsi="Arial" w:cs="Arial"/>
-          <w:sz w:val="24"/>
-          <w:szCs w:val="24"/>
-        </w:rPr>
-        <w:t>restarte</w:t>
-      </w:r>
-      <w:proofErr w:type="spellEnd"/>
-      <w:r>
-        <w:rPr>
-          <w:rFonts w:ascii="Arial" w:hAnsi="Arial" w:cs="Arial"/>
-          <w:sz w:val="24"/>
-          <w:szCs w:val="24"/>
-        </w:rPr>
-        <w:t xml:space="preserve"> </w:t>
-      </w:r>
-      <w:proofErr w:type="spellStart"/>
-      <w:r>
-        <w:rPr>
-          <w:rFonts w:ascii="Arial" w:hAnsi="Arial" w:cs="Arial"/>
-          <w:sz w:val="24"/>
-          <w:szCs w:val="24"/>
-        </w:rPr>
-        <w:t>excel</w:t>
-      </w:r>
-      <w:proofErr w:type="spellEnd"/>
-      <w:r>
-        <w:rPr>
-          <w:rFonts w:ascii="Arial" w:hAnsi="Arial" w:cs="Arial"/>
-          <w:sz w:val="24"/>
-          <w:szCs w:val="24"/>
-        </w:rPr>
-        <w:t xml:space="preserve"> </w:t>
-      </w:r>
-      <w:r>
-        <w:rPr>
-          <w:rFonts w:ascii="Arial" w:hAnsi="Arial" w:cs="Arial"/>
-          <w:sz w:val="24"/>
-          <w:szCs w:val="24"/>
-        </w:rPr>
-        <w:lastRenderedPageBreak/>
-        <w:t xml:space="preserve">mm. Det endte med at jeg måtte få </w:t>
-      </w:r>
-      <w:proofErr w:type="spellStart"/>
-      <w:r>
-        <w:rPr>
-          <w:rFonts w:ascii="Arial" w:hAnsi="Arial" w:cs="Arial"/>
-          <w:sz w:val="24"/>
-          <w:szCs w:val="24"/>
-        </w:rPr>
-        <w:t>insert</w:t>
-      </w:r>
-      <w:proofErr w:type="spellEnd"/>
-      <w:r>
-        <w:rPr>
-          <w:rFonts w:ascii="Arial" w:hAnsi="Arial" w:cs="Arial"/>
-          <w:sz w:val="24"/>
-          <w:szCs w:val="24"/>
-        </w:rPr>
-        <w:t xml:space="preserve"> scriptet fra en medstudent</w:t>
+        <w:t>via wizard-en i MySQL</w:t>
       </w:r>
       <w:r>
         <w:rPr>
@@ -1849,9 +1524,20 @@
           <w:lang w:eastAsia="nb-NO"/>
           <w14:ligatures w14:val="none"/>
         </w:rPr>
-        <w:t xml:space="preserve">"INSERT INTO </w:t>
-      </w:r>
-      <w:proofErr w:type="spellStart"/>
+        <w:t>"INSERT INTO pasienter_med_provins VALUES("</w:t>
+      </w:r>
+      <w:r>
+        <w:rPr>
+          <w:rFonts w:ascii="Courier New" w:eastAsia="Times New Roman" w:hAnsi="Courier New" w:cs="Courier New"/>
+          <w:color w:val="333333"/>
+          <w:kern w:val="0"/>
+          <w:sz w:val="20"/>
+          <w:szCs w:val="20"/>
+          <w:lang w:eastAsia="nb-NO"/>
+          <w14:ligatures w14:val="none"/>
+        </w:rPr>
+        <w:t>&amp;A2&amp;</w:t>
+      </w:r>
       <w:r>
         <w:rPr>
           <w:rFonts w:ascii="Courier New" w:eastAsia="Times New Roman" w:hAnsi="Courier New" w:cs="Courier New"/>
@@ -1863,9 +1549,20 @@
           <w:lang w:eastAsia="nb-NO"/>
           <w14:ligatures w14:val="none"/>
         </w:rPr>
-        <w:t>pasienter_med_provins</w:t>
-      </w:r>
-      <w:proofErr w:type="spellEnd"/>
+        <w:t>", '"</w:t>
+      </w:r>
+      <w:r>
+        <w:rPr>
+          <w:rFonts w:ascii="Courier New" w:eastAsia="Times New Roman" w:hAnsi="Courier New" w:cs="Courier New"/>
+          <w:color w:val="333333"/>
+          <w:kern w:val="0"/>
+          <w:sz w:val="20"/>
+          <w:szCs w:val="20"/>
+          <w:lang w:eastAsia="nb-NO"/>
+          <w14:ligatures w14:val="none"/>
+        </w:rPr>
+        <w:t>&amp;B2&amp;</w:t>
+      </w:r>
       <w:r>
         <w:rPr>
           <w:rFonts w:ascii="Courier New" w:eastAsia="Times New Roman" w:hAnsi="Courier New" w:cs="Courier New"/>
@@ -1877,9 +1574,20 @@
           <w:lang w:eastAsia="nb-NO"/>
           <w14:ligatures w14:val="none"/>
         </w:rPr>
-        <w:t xml:space="preserve"> </w:t>
-      </w:r>
-      <w:proofErr w:type="gramStart"/>
+        <w:t>"', '"</w:t>
+      </w:r>
+      <w:r>
+        <w:rPr>
+          <w:rFonts w:ascii="Courier New" w:eastAsia="Times New Roman" w:hAnsi="Courier New" w:cs="Courier New"/>
+          <w:color w:val="333333"/>
+          <w:kern w:val="0"/>
+          <w:sz w:val="20"/>
+          <w:szCs w:val="20"/>
+          <w:lang w:eastAsia="nb-NO"/>
+          <w14:ligatures w14:val="none"/>
+        </w:rPr>
+        <w:t>&amp;C2&amp;</w:t>
+      </w:r>
       <w:r>
         <w:rPr>
           <w:rFonts w:ascii="Courier New" w:eastAsia="Times New Roman" w:hAnsi="Courier New" w:cs="Courier New"/>
@@ -1891,9 +1599,20 @@
           <w:lang w:eastAsia="nb-NO"/>
           <w14:ligatures w14:val="none"/>
         </w:rPr>
-        <w:t>VALUES(</w:t>
-      </w:r>
-      <w:proofErr w:type="gramEnd"/>
+        <w:t>"', '"</w:t>
+      </w:r>
+      <w:r>
+        <w:rPr>
+          <w:rFonts w:ascii="Courier New" w:eastAsia="Times New Roman" w:hAnsi="Courier New" w:cs="Courier New"/>
+          <w:color w:val="333333"/>
+          <w:kern w:val="0"/>
+          <w:sz w:val="20"/>
+          <w:szCs w:val="20"/>
+          <w:lang w:eastAsia="nb-NO"/>
+          <w14:ligatures w14:val="none"/>
+        </w:rPr>
+        <w:t>&amp;D2&amp;</w:t>
+      </w:r>
       <w:r>
         <w:rPr>
           <w:rFonts w:ascii="Courier New" w:eastAsia="Times New Roman" w:hAnsi="Courier New" w:cs="Courier New"/>
@@ -1905,19 +1624,19 @@
           <w:lang w:eastAsia="nb-NO"/>
           <w14:ligatures w14:val="none"/>
         </w:rPr>
-        <w:t>"</w:t>
-      </w:r>
-      <w:r>
-        <w:rPr>
-          <w:rFonts w:ascii="Courier New" w:eastAsia="Times New Roman" w:hAnsi="Courier New" w:cs="Courier New"/>
-          <w:color w:val="333333"/>
-          <w:kern w:val="0"/>
-          <w:sz w:val="20"/>
-          <w:szCs w:val="20"/>
-          <w:lang w:eastAsia="nb-NO"/>
-          <w14:ligatures w14:val="none"/>
-        </w:rPr>
-        <w:t>&amp;A2&amp;</w:t>
+        <w:t>"', "</w:t>
+      </w:r>
+      <w:r>
+        <w:rPr>
+          <w:rFonts w:ascii="Courier New" w:eastAsia="Times New Roman" w:hAnsi="Courier New" w:cs="Courier New"/>
+          <w:color w:val="333333"/>
+          <w:kern w:val="0"/>
+          <w:sz w:val="20"/>
+          <w:szCs w:val="20"/>
+          <w:lang w:eastAsia="nb-NO"/>
+          <w14:ligatures w14:val="none"/>
+        </w:rPr>
+        <w:t>&amp;E2&amp;</w:t>
       </w:r>
       <w:r>
         <w:rPr>
@@ -1942,7 +1661,7 @@
           <w:lang w:eastAsia="nb-NO"/>
           <w14:ligatures w14:val="none"/>
         </w:rPr>
-        <w:t>&amp;B2&amp;</w:t>
+        <w:t>&amp;F2&amp;</w:t>
       </w:r>
       <w:r>
         <w:rPr>
@@ -1967,7 +1686,7 @@
           <w:lang w:eastAsia="nb-NO"/>
           <w14:ligatures w14:val="none"/>
         </w:rPr>
-        <w:t>&amp;C2&amp;</w:t>
+        <w:t>&amp;G2&amp;</w:t>
       </w:r>
       <w:r>
         <w:rPr>
@@ -1992,7 +1711,7 @@
           <w:lang w:eastAsia="nb-NO"/>
           <w14:ligatures w14:val="none"/>
         </w:rPr>
-        <w:t>&amp;D2&amp;</w:t>
+        <w:t>&amp;H2&amp;</w:t>
       </w:r>
       <w:r>
         <w:rPr>
@@ -2017,7 +1736,7 @@
           <w:lang w:eastAsia="nb-NO"/>
           <w14:ligatures w14:val="none"/>
         </w:rPr>
-        <w:t>&amp;E2&amp;</w:t>
+        <w:t>&amp;I2&amp;</w:t>
       </w:r>
       <w:r>
         <w:rPr>
@@ -2030,19 +1749,19 @@
           <w:lang w:eastAsia="nb-NO"/>
           <w14:ligatures w14:val="none"/>
         </w:rPr>
-        <w:t>", '"</w:t>
-      </w:r>
-      <w:r>
-        <w:rPr>
-          <w:rFonts w:ascii="Courier New" w:eastAsia="Times New Roman" w:hAnsi="Courier New" w:cs="Courier New"/>
-          <w:color w:val="333333"/>
-          <w:kern w:val="0"/>
-          <w:sz w:val="20"/>
-          <w:szCs w:val="20"/>
-          <w:lang w:eastAsia="nb-NO"/>
-          <w14:ligatures w14:val="none"/>
-        </w:rPr>
-        <w:t>&amp;F2&amp;</w:t>
+        <w:t>", "</w:t>
+      </w:r>
+      <w:r>
+        <w:rPr>
+          <w:rFonts w:ascii="Courier New" w:eastAsia="Times New Roman" w:hAnsi="Courier New" w:cs="Courier New"/>
+          <w:color w:val="333333"/>
+          <w:kern w:val="0"/>
+          <w:sz w:val="20"/>
+          <w:szCs w:val="20"/>
+          <w:lang w:eastAsia="nb-NO"/>
+          <w14:ligatures w14:val="none"/>
+        </w:rPr>
+        <w:t>&amp;J2&amp;</w:t>
       </w:r>
       <w:r>
         <w:rPr>
@@ -2055,107 +1774,108 @@
           <w:lang w:eastAsia="nb-NO"/>
           <w14:ligatures w14:val="none"/>
         </w:rPr>
-        <w:t>"', '"</w:t>
-      </w:r>
-      <w:r>
-        <w:rPr>
-          <w:rFonts w:ascii="Courier New" w:eastAsia="Times New Roman" w:hAnsi="Courier New" w:cs="Courier New"/>
-          <w:color w:val="333333"/>
-          <w:kern w:val="0"/>
-          <w:sz w:val="20"/>
-          <w:szCs w:val="20"/>
-          <w:lang w:eastAsia="nb-NO"/>
-          <w14:ligatures w14:val="none"/>
-        </w:rPr>
-        <w:t>&amp;G2&amp;</w:t>
-      </w:r>
-      <w:r>
-        <w:rPr>
-          <w:rFonts w:ascii="Courier New" w:eastAsia="Times New Roman" w:hAnsi="Courier New" w:cs="Courier New"/>
-          <w:color w:val="333333"/>
-          <w:kern w:val="0"/>
-          <w:sz w:val="20"/>
-          <w:szCs w:val="20"/>
-          <w:shd w:val="clear" w:color="auto" w:fill="FFF0F0"/>
-          <w:lang w:eastAsia="nb-NO"/>
-          <w14:ligatures w14:val="none"/>
-        </w:rPr>
-        <w:t>"', '"</w:t>
-      </w:r>
-      <w:r>
-        <w:rPr>
-          <w:rFonts w:ascii="Courier New" w:eastAsia="Times New Roman" w:hAnsi="Courier New" w:cs="Courier New"/>
-          <w:color w:val="333333"/>
-          <w:kern w:val="0"/>
-          <w:sz w:val="20"/>
-          <w:szCs w:val="20"/>
-          <w:lang w:eastAsia="nb-NO"/>
-          <w14:ligatures w14:val="none"/>
-        </w:rPr>
-        <w:t>&amp;H2&amp;</w:t>
-      </w:r>
-      <w:r>
-        <w:rPr>
-          <w:rFonts w:ascii="Courier New" w:eastAsia="Times New Roman" w:hAnsi="Courier New" w:cs="Courier New"/>
-          <w:color w:val="333333"/>
-          <w:kern w:val="0"/>
-          <w:sz w:val="20"/>
-          <w:szCs w:val="20"/>
-          <w:shd w:val="clear" w:color="auto" w:fill="FFF0F0"/>
-          <w:lang w:eastAsia="nb-NO"/>
-          <w14:ligatures w14:val="none"/>
-        </w:rPr>
-        <w:t>"', "</w:t>
-      </w:r>
-      <w:r>
-        <w:rPr>
-          <w:rFonts w:ascii="Courier New" w:eastAsia="Times New Roman" w:hAnsi="Courier New" w:cs="Courier New"/>
-          <w:color w:val="333333"/>
-          <w:kern w:val="0"/>
-          <w:sz w:val="20"/>
-          <w:szCs w:val="20"/>
-          <w:lang w:eastAsia="nb-NO"/>
-          <w14:ligatures w14:val="none"/>
-        </w:rPr>
-        <w:t>&amp;I2&amp;</w:t>
-      </w:r>
-      <w:r>
-        <w:rPr>
-          <w:rFonts w:ascii="Courier New" w:eastAsia="Times New Roman" w:hAnsi="Courier New" w:cs="Courier New"/>
-          <w:color w:val="333333"/>
-          <w:kern w:val="0"/>
-          <w:sz w:val="20"/>
-          <w:szCs w:val="20"/>
-          <w:shd w:val="clear" w:color="auto" w:fill="FFF0F0"/>
-          <w:lang w:eastAsia="nb-NO"/>
-          <w14:ligatures w14:val="none"/>
-        </w:rPr>
-        <w:t>", "</w:t>
-      </w:r>
-      <w:r>
-        <w:rPr>
-          <w:rFonts w:ascii="Courier New" w:eastAsia="Times New Roman" w:hAnsi="Courier New" w:cs="Courier New"/>
-          <w:color w:val="333333"/>
-          <w:kern w:val="0"/>
-          <w:sz w:val="20"/>
-          <w:szCs w:val="20"/>
-          <w:lang w:eastAsia="nb-NO"/>
-          <w14:ligatures w14:val="none"/>
-        </w:rPr>
-        <w:t>&amp;J2&amp;</w:t>
-      </w:r>
-      <w:r>
-        <w:rPr>
-          <w:rFonts w:ascii="Courier New" w:eastAsia="Times New Roman" w:hAnsi="Courier New" w:cs="Courier New"/>
-          <w:color w:val="333333"/>
-          <w:kern w:val="0"/>
-          <w:sz w:val="20"/>
-          <w:szCs w:val="20"/>
-          <w:shd w:val="clear" w:color="auto" w:fill="FFF0F0"/>
-          <w:lang w:eastAsia="nb-NO"/>
-          <w14:ligatures w14:val="none"/>
-        </w:rPr>
         <w:t>");"</w:t>
+      </w:r>
+    </w:p>
+    <w:p>
+      <w:pPr>
+        <w:rPr>
+          <w:rFonts w:ascii="Arial" w:hAnsi="Arial" w:cs="Arial"/>
+          <w:sz w:val="24"/>
+          <w:szCs w:val="24"/>
+        </w:rPr>
+      </w:pPr>
+    </w:p>
+    <w:p>
+      <w:pPr>
+        <w:rPr>
+          <w:rFonts w:ascii="Arial" w:hAnsi="Arial" w:cs="Arial"/>
+          <w:sz w:val="24"/>
+          <w:szCs w:val="24"/>
+        </w:rPr>
+      </w:pPr>
+      <w:r>
+        <w:rPr>
+          <w:rFonts w:ascii="Arial" w:hAnsi="Arial" w:cs="Arial"/>
+          <w:sz w:val="24"/>
+          <w:szCs w:val="24"/>
+        </w:rPr>
+        <w:drawing>
+          <wp:inline distT="0" distB="0" distL="0" distR="0" wp14:anchorId="374520CD" wp14:editId="554AB1BE">
+            <wp:extent cx="5731510" cy="2068830"/>
+            <wp:effectExtent l="0" t="0" r="2540" b="7620"/>
+            <wp:docPr id="852495583" name="Bilde 1" descr="Et bilde som inneholder tekst, skjermbilde, programvare&#10;&#10;Automatisk generert beskrivelse"/>
+            <wp:cNvGraphicFramePr>
+              <a:graphicFrameLocks xmlns:a="http://schemas.openxmlformats.org/drawingml/2006/main" noChangeAspect="1"/>
+            </wp:cNvGraphicFramePr>
+            <a:graphic xmlns:a="http://schemas.openxmlformats.org/drawingml/2006/main">
+              <a:graphicData uri="http://schemas.openxmlformats.org/drawingml/2006/picture">
+                <pic:pic xmlns:pic="http://schemas.openxmlformats.org/drawingml/2006/picture">
+                  <pic:nvPicPr>
+                    <pic:cNvPr id="852495583" name="Bilde 1" descr="Et bilde som inneholder tekst, skjermbilde, programvare&#10;&#10;Automatisk generert beskrivelse"/>
+                    <pic:cNvPicPr/>
+                  </pic:nvPicPr>
+                  <pic:blipFill>
+                    <a:blip r:embed="rId7"/>
+                    <a:stretch>
+                      <a:fillRect/>
+                    </a:stretch>
+                  </pic:blipFill>
+                  <pic:spPr>
+                    <a:xfrm>
+                      <a:off x="0" y="0"/>
+                      <a:ext cx="5731510" cy="2068830"/>
+                    </a:xfrm>
+                    <a:prstGeom prst="rect">
+                      <a:avLst/>
+                    </a:prstGeom>
+                  </pic:spPr>
+                </pic:pic>
+              </a:graphicData>
+            </a:graphic>
+          </wp:inline>
+        </w:drawing>
+      </w:r>
+    </w:p>
+    <w:p>
+      <w:pPr>
+        <w:rPr>
+          <w:rFonts w:ascii="Arial" w:hAnsi="Arial" w:cs="Arial"/>
+          <w:sz w:val="24"/>
+          <w:szCs w:val="24"/>
+        </w:rPr>
+      </w:pPr>
+      <w:r>
+        <w:rPr>
+          <w:rFonts w:ascii="Arial" w:hAnsi="Arial" w:cs="Arial"/>
+          <w:sz w:val="24"/>
+          <w:szCs w:val="24"/>
+        </w:rPr>
+        <w:t>Videre opprettet jeg tabellen for «pasienter_med_provins»</w:t>
+      </w:r>
+      <w:r>
+        <w:rPr>
+          <w:rFonts w:ascii="Arial" w:hAnsi="Arial" w:cs="Arial"/>
+          <w:sz w:val="24"/>
+          <w:szCs w:val="24"/>
+        </w:rPr>
+        <w:t xml:space="preserve"> her valgte jeg å gjøre pasient_id og provins_id til primærnøkler. Hovedgrunnen til dette, var at pasient_id var unik i pasient-tabellen og provins_id var unik for provins-tabellen. </w:t>
+      </w:r>
+      <w:r>
+        <w:rPr>
+          <w:rFonts w:ascii="Arial" w:hAnsi="Arial" w:cs="Arial"/>
+          <w:sz w:val="24"/>
+          <w:szCs w:val="24"/>
+        </w:rPr>
+        <w:t>Det betyr at begge disse er dermed unike</w:t>
+      </w:r>
+      <w:r>
+        <w:rPr>
+          <w:rFonts w:ascii="Arial" w:hAnsi="Arial" w:cs="Arial"/>
+          <w:sz w:val="24"/>
+          <w:szCs w:val="24"/>
+        </w:rPr>
+        <w:t>.</w:t>
       </w:r>
     </w:p>
     <w:p>
@@ -2250,7 +1970,6 @@
         </w:rPr>
         <w:t xml:space="preserve"> </w:t>
       </w:r>
-      <w:proofErr w:type="spellStart"/>
       <w:r>
         <w:rPr>
           <w:rFonts w:ascii="Courier New" w:eastAsia="Times New Roman" w:hAnsi="Courier New" w:cs="Courier New"/>
@@ -2265,7 +1984,6 @@
         </w:rPr>
         <w:t>pasienter_med_provins</w:t>
       </w:r>
-      <w:proofErr w:type="spellEnd"/>
       <w:r>
         <w:rPr>
           <w:rFonts w:ascii="Courier New" w:eastAsia="Times New Roman" w:hAnsi="Courier New" w:cs="Courier New"/>
@@ -2320,33 +2038,7 @@
           <w:lang w:eastAsia="nb-NO"/>
           <w14:ligatures w14:val="none"/>
         </w:rPr>
-        <w:t xml:space="preserve">    </w:t>
-      </w:r>
-      <w:proofErr w:type="spellStart"/>
-      <w:r>
-        <w:rPr>
-          <w:rFonts w:ascii="Courier New" w:eastAsia="Times New Roman" w:hAnsi="Courier New" w:cs="Courier New"/>
-          <w:color w:val="333333"/>
-          <w:kern w:val="0"/>
-          <w:sz w:val="20"/>
-          <w:szCs w:val="20"/>
-          <w:lang w:eastAsia="nb-NO"/>
-          <w14:ligatures w14:val="none"/>
-        </w:rPr>
-        <w:t>pasient_id</w:t>
-      </w:r>
-      <w:proofErr w:type="spellEnd"/>
-      <w:r>
-        <w:rPr>
-          <w:rFonts w:ascii="Courier New" w:eastAsia="Times New Roman" w:hAnsi="Courier New" w:cs="Courier New"/>
-          <w:color w:val="333333"/>
-          <w:kern w:val="0"/>
-          <w:sz w:val="20"/>
-          <w:szCs w:val="20"/>
-          <w:lang w:eastAsia="nb-NO"/>
-          <w14:ligatures w14:val="none"/>
-        </w:rPr>
-        <w:t xml:space="preserve"> </w:t>
+        <w:t xml:space="preserve">    pasient_id </w:t>
       </w:r>
       <w:r>
         <w:rPr>
@@ -2470,7 +2162,6 @@
         </w:rPr>
         <w:t xml:space="preserve">    fornavn </w:t>
       </w:r>
-      <w:proofErr w:type="gramStart"/>
       <w:r>
         <w:rPr>
           <w:rFonts w:ascii="Courier New" w:eastAsia="Times New Roman" w:hAnsi="Courier New" w:cs="Courier New"/>
@@ -2497,7 +2188,6 @@
         </w:rPr>
         <w:t>(</w:t>
       </w:r>
-      <w:proofErr w:type="gramEnd"/>
       <w:r>
         <w:rPr>
           <w:rFonts w:ascii="Courier New" w:eastAsia="Times New Roman" w:hAnsi="Courier New" w:cs="Courier New"/>
@@ -2620,7 +2310,6 @@
         </w:rPr>
         <w:t xml:space="preserve">    etternavn </w:t>
       </w:r>
-      <w:proofErr w:type="gramStart"/>
       <w:r>
         <w:rPr>
           <w:rFonts w:ascii="Courier New" w:eastAsia="Times New Roman" w:hAnsi="Courier New" w:cs="Courier New"/>
@@ -2647,7 +2336,6 @@
         </w:rPr>
         <w:t>(</w:t>
       </w:r>
-      <w:proofErr w:type="gramEnd"/>
       <w:r>
         <w:rPr>
           <w:rFonts w:ascii="Courier New" w:eastAsia="Times New Roman" w:hAnsi="Courier New" w:cs="Courier New"/>
@@ -2768,35 +2456,8 @@
           <w:lang w:eastAsia="nb-NO"/>
           <w14:ligatures w14:val="none"/>
         </w:rPr>
-        <w:t xml:space="preserve">    </w:t>
-      </w:r>
-      <w:proofErr w:type="spellStart"/>
-      <w:r>
-        <w:rPr>
-          <w:rFonts w:ascii="Courier New" w:eastAsia="Times New Roman" w:hAnsi="Courier New" w:cs="Courier New"/>
-          <w:color w:val="333333"/>
-          <w:kern w:val="0"/>
-          <w:sz w:val="20"/>
-          <w:szCs w:val="20"/>
-          <w:lang w:eastAsia="nb-NO"/>
-          <w14:ligatures w14:val="none"/>
-        </w:rPr>
-        <w:t>kjonn</w:t>
-      </w:r>
-      <w:proofErr w:type="spellEnd"/>
-      <w:r>
-        <w:rPr>
-          <w:rFonts w:ascii="Courier New" w:eastAsia="Times New Roman" w:hAnsi="Courier New" w:cs="Courier New"/>
-          <w:color w:val="333333"/>
-          <w:kern w:val="0"/>
-          <w:sz w:val="20"/>
-          <w:szCs w:val="20"/>
-          <w:lang w:eastAsia="nb-NO"/>
-          <w14:ligatures w14:val="none"/>
-        </w:rPr>
-        <w:t xml:space="preserve"> </w:t>
-      </w:r>
-      <w:proofErr w:type="gramStart"/>
+        <w:t xml:space="preserve">    kjonn </w:t>
+      </w:r>
       <w:r>
         <w:rPr>
           <w:rFonts w:ascii="Courier New" w:eastAsia="Times New Roman" w:hAnsi="Courier New" w:cs="Courier New"/>
@@ -2823,7 +2484,6 @@
         </w:rPr>
         <w:t>(</w:t>
       </w:r>
-      <w:proofErr w:type="gramEnd"/>
       <w:r>
         <w:rPr>
           <w:rFonts w:ascii="Courier New" w:eastAsia="Times New Roman" w:hAnsi="Courier New" w:cs="Courier New"/>
@@ -2944,33 +2604,7 @@
           <w:lang w:eastAsia="nb-NO"/>
           <w14:ligatures w14:val="none"/>
         </w:rPr>
-        <w:t xml:space="preserve">    </w:t>
-      </w:r>
-      <w:proofErr w:type="spellStart"/>
-      <w:r>
-        <w:rPr>
-          <w:rFonts w:ascii="Courier New" w:eastAsia="Times New Roman" w:hAnsi="Courier New" w:cs="Courier New"/>
-          <w:color w:val="333333"/>
-          <w:kern w:val="0"/>
-          <w:sz w:val="20"/>
-          <w:szCs w:val="20"/>
-          <w:lang w:eastAsia="nb-NO"/>
-          <w14:ligatures w14:val="none"/>
-        </w:rPr>
-        <w:t>fodselsdag</w:t>
-      </w:r>
-      <w:proofErr w:type="spellEnd"/>
-      <w:r>
-        <w:rPr>
-          <w:rFonts w:ascii="Courier New" w:eastAsia="Times New Roman" w:hAnsi="Courier New" w:cs="Courier New"/>
-          <w:color w:val="333333"/>
-          <w:kern w:val="0"/>
-          <w:sz w:val="20"/>
-          <w:szCs w:val="20"/>
-          <w:lang w:eastAsia="nb-NO"/>
-          <w14:ligatures w14:val="none"/>
-        </w:rPr>
-        <w:t xml:space="preserve"> </w:t>
+        <w:t xml:space="preserve">    fodselsdag </w:t>
       </w:r>
       <w:r>
         <w:rPr>
@@ -3078,23 +2712,34 @@
           <w:kern w:val="0"/>
           <w:sz w:val="20"/>
           <w:szCs w:val="20"/>
-          <w:lang w:eastAsia="nb-NO"/>
-          <w14:ligatures w14:val="none"/>
-        </w:rPr>
-      </w:pPr>
-      <w:r>
-        <w:rPr>
-          <w:rFonts w:ascii="Courier New" w:eastAsia="Times New Roman" w:hAnsi="Courier New" w:cs="Courier New"/>
-          <w:color w:val="333333"/>
-          <w:kern w:val="0"/>
-          <w:sz w:val="20"/>
-          <w:szCs w:val="20"/>
-          <w:lang w:eastAsia="nb-NO"/>
-          <w14:ligatures w14:val="none"/>
-        </w:rPr>
-        <w:t xml:space="preserve">    sted </w:t>
-      </w:r>
-      <w:proofErr w:type="gramStart"/>
+          <w:lang w:val="en-GB" w:eastAsia="nb-NO"/>
+          <w14:ligatures w14:val="none"/>
+        </w:rPr>
+      </w:pPr>
+      <w:r>
+        <w:rPr>
+          <w:rFonts w:ascii="Courier New" w:eastAsia="Times New Roman" w:hAnsi="Courier New" w:cs="Courier New"/>
+          <w:color w:val="333333"/>
+          <w:kern w:val="0"/>
+          <w:sz w:val="20"/>
+          <w:szCs w:val="20"/>
+          <w:lang w:eastAsia="nb-NO"/>
+          <w14:ligatures w14:val="none"/>
+        </w:rPr>
+        <w:t xml:space="preserve">    </w:t>
+      </w:r>
+      <w:r>
+        <w:rPr>
+          <w:rFonts w:ascii="Courier New" w:eastAsia="Times New Roman" w:hAnsi="Courier New" w:cs="Courier New"/>
+          <w:color w:val="333333"/>
+          <w:kern w:val="0"/>
+          <w:sz w:val="20"/>
+          <w:szCs w:val="20"/>
+          <w:lang w:val="en-GB" w:eastAsia="nb-NO"/>
+          <w14:ligatures w14:val="none"/>
+        </w:rPr>
+        <w:t xml:space="preserve">sted </w:t>
+      </w:r>
       <w:r>
         <w:rPr>
           <w:rFonts w:ascii="Courier New" w:eastAsia="Times New Roman" w:hAnsi="Courier New" w:cs="Courier New"/>
@@ -3104,7 +2749,7 @@
           <w:kern w:val="0"/>
           <w:sz w:val="20"/>
           <w:szCs w:val="20"/>
-          <w:lang w:eastAsia="nb-NO"/>
+          <w:lang w:val="en-GB" w:eastAsia="nb-NO"/>
           <w14:ligatures w14:val="none"/>
         </w:rPr>
         <w:t>VARCHAR</w:t>
@@ -3116,12 +2761,11 @@
           <w:kern w:val="0"/>
           <w:sz w:val="20"/>
           <w:szCs w:val="20"/>
-          <w:lang w:eastAsia="nb-NO"/>
+          <w:lang w:val="en-GB" w:eastAsia="nb-NO"/>
           <w14:ligatures w14:val="none"/>
         </w:rPr>
         <w:t>(</w:t>
       </w:r>
-      <w:proofErr w:type="gramEnd"/>
       <w:r>
         <w:rPr>
           <w:rFonts w:ascii="Courier New" w:eastAsia="Times New Roman" w:hAnsi="Courier New" w:cs="Courier New"/>
@@ -3131,7 +2775,7 @@
           <w:kern w:val="0"/>
           <w:sz w:val="20"/>
           <w:szCs w:val="20"/>
-          <w:lang w:eastAsia="nb-NO"/>
+          <w:lang w:val="en-GB" w:eastAsia="nb-NO"/>
           <w14:ligatures w14:val="none"/>
         </w:rPr>
         <w:t>20</w:t>
@@ -3143,7 +2787,7 @@
           <w:kern w:val="0"/>
           <w:sz w:val="20"/>
           <w:szCs w:val="20"/>
-          <w:lang w:eastAsia="nb-NO"/>
+          <w:lang w:val="en-GB" w:eastAsia="nb-NO"/>
           <w14:ligatures w14:val="none"/>
         </w:rPr>
         <w:t xml:space="preserve">) </w:t>
@@ -3157,7 +2801,7 @@
           <w:kern w:val="0"/>
           <w:sz w:val="20"/>
           <w:szCs w:val="20"/>
-          <w:lang w:eastAsia="nb-NO"/>
+          <w:lang w:val="en-GB" w:eastAsia="nb-NO"/>
           <w14:ligatures w14:val="none"/>
         </w:rPr>
         <w:t>NOT</w:t>
@@ -3169,7 +2813,7 @@
           <w:kern w:val="0"/>
           <w:sz w:val="20"/>
           <w:szCs w:val="20"/>
-          <w:lang w:eastAsia="nb-NO"/>
+          <w:lang w:val="en-GB" w:eastAsia="nb-NO"/>
           <w14:ligatures w14:val="none"/>
         </w:rPr>
         <w:t xml:space="preserve"> </w:t>
@@ -3183,7 +2827,7 @@
           <w:kern w:val="0"/>
           <w:sz w:val="20"/>
           <w:szCs w:val="20"/>
-          <w:lang w:eastAsia="nb-NO"/>
+          <w:lang w:val="en-GB" w:eastAsia="nb-NO"/>
           <w14:ligatures w14:val="none"/>
         </w:rPr>
         <w:t>NULL</w:t>
@@ -3195,7 +2839,7 @@
           <w:kern w:val="0"/>
           <w:sz w:val="20"/>
           <w:szCs w:val="20"/>
-          <w:lang w:eastAsia="nb-NO"/>
+          <w:lang w:val="en-GB" w:eastAsia="nb-NO"/>
           <w14:ligatures w14:val="none"/>
         </w:rPr>
         <w:t>,</w:t>
@@ -3228,128 +2872,100 @@
           <w:kern w:val="0"/>
           <w:sz w:val="20"/>
           <w:szCs w:val="20"/>
-          <w:lang w:eastAsia="nb-NO"/>
-          <w14:ligatures w14:val="none"/>
-        </w:rPr>
-      </w:pPr>
-      <w:r>
-        <w:rPr>
-          <w:rFonts w:ascii="Courier New" w:eastAsia="Times New Roman" w:hAnsi="Courier New" w:cs="Courier New"/>
-          <w:color w:val="333333"/>
-          <w:kern w:val="0"/>
-          <w:sz w:val="20"/>
-          <w:szCs w:val="20"/>
-          <w:lang w:eastAsia="nb-NO"/>
-          <w14:ligatures w14:val="none"/>
-        </w:rPr>
-        <w:t xml:space="preserve">    </w:t>
-      </w:r>
-      <w:proofErr w:type="spellStart"/>
-      <w:r>
-        <w:rPr>
-          <w:rFonts w:ascii="Courier New" w:eastAsia="Times New Roman" w:hAnsi="Courier New" w:cs="Courier New"/>
-          <w:color w:val="333333"/>
-          <w:kern w:val="0"/>
-          <w:sz w:val="20"/>
-          <w:szCs w:val="20"/>
-          <w:lang w:eastAsia="nb-NO"/>
-          <w14:ligatures w14:val="none"/>
-        </w:rPr>
-        <w:t>provins_id</w:t>
-      </w:r>
-      <w:proofErr w:type="spellEnd"/>
-      <w:r>
-        <w:rPr>
-          <w:rFonts w:ascii="Courier New" w:eastAsia="Times New Roman" w:hAnsi="Courier New" w:cs="Courier New"/>
-          <w:color w:val="333333"/>
-          <w:kern w:val="0"/>
-          <w:sz w:val="20"/>
-          <w:szCs w:val="20"/>
-          <w:lang w:eastAsia="nb-NO"/>
+          <w:lang w:val="en-GB" w:eastAsia="nb-NO"/>
+          <w14:ligatures w14:val="none"/>
+        </w:rPr>
+      </w:pPr>
+      <w:r>
+        <w:rPr>
+          <w:rFonts w:ascii="Courier New" w:eastAsia="Times New Roman" w:hAnsi="Courier New" w:cs="Courier New"/>
+          <w:color w:val="333333"/>
+          <w:kern w:val="0"/>
+          <w:sz w:val="20"/>
+          <w:szCs w:val="20"/>
+          <w:lang w:val="en-GB" w:eastAsia="nb-NO"/>
+          <w14:ligatures w14:val="none"/>
+        </w:rPr>
+        <w:t xml:space="preserve">    provins_id </w:t>
+      </w:r>
+      <w:r>
+        <w:rPr>
+          <w:rFonts w:ascii="Courier New" w:eastAsia="Times New Roman" w:hAnsi="Courier New" w:cs="Courier New"/>
+          <w:b/>
+          <w:bCs/>
+          <w:color w:val="333399"/>
+          <w:kern w:val="0"/>
+          <w:sz w:val="20"/>
+          <w:szCs w:val="20"/>
+          <w:lang w:val="en-GB" w:eastAsia="nb-NO"/>
+          <w14:ligatures w14:val="none"/>
+        </w:rPr>
+        <w:t>CHAR</w:t>
+      </w:r>
+      <w:r>
+        <w:rPr>
+          <w:rFonts w:ascii="Courier New" w:eastAsia="Times New Roman" w:hAnsi="Courier New" w:cs="Courier New"/>
+          <w:color w:val="333333"/>
+          <w:kern w:val="0"/>
+          <w:sz w:val="20"/>
+          <w:szCs w:val="20"/>
+          <w:lang w:val="en-GB" w:eastAsia="nb-NO"/>
+          <w14:ligatures w14:val="none"/>
+        </w:rPr>
+        <w:t>(</w:t>
+      </w:r>
+      <w:r>
+        <w:rPr>
+          <w:rFonts w:ascii="Courier New" w:eastAsia="Times New Roman" w:hAnsi="Courier New" w:cs="Courier New"/>
+          <w:b/>
+          <w:bCs/>
+          <w:color w:val="0000DD"/>
+          <w:kern w:val="0"/>
+          <w:sz w:val="20"/>
+          <w:szCs w:val="20"/>
+          <w:lang w:val="en-GB" w:eastAsia="nb-NO"/>
+          <w14:ligatures w14:val="none"/>
+        </w:rPr>
+        <w:t>2</w:t>
+      </w:r>
+      <w:r>
+        <w:rPr>
+          <w:rFonts w:ascii="Courier New" w:eastAsia="Times New Roman" w:hAnsi="Courier New" w:cs="Courier New"/>
+          <w:color w:val="333333"/>
+          <w:kern w:val="0"/>
+          <w:sz w:val="20"/>
+          <w:szCs w:val="20"/>
+          <w:lang w:val="en-GB" w:eastAsia="nb-NO"/>
+          <w14:ligatures w14:val="none"/>
+        </w:rPr>
+        <w:t xml:space="preserve">) </w:t>
+      </w:r>
+      <w:r>
+        <w:rPr>
+          <w:rFonts w:ascii="Courier New" w:eastAsia="Times New Roman" w:hAnsi="Courier New" w:cs="Courier New"/>
+          <w:b/>
+          <w:bCs/>
+          <w:color w:val="008800"/>
+          <w:kern w:val="0"/>
+          <w:sz w:val="20"/>
+          <w:szCs w:val="20"/>
+          <w:lang w:val="en-GB" w:eastAsia="nb-NO"/>
+          <w14:ligatures w14:val="none"/>
+        </w:rPr>
+        <w:t>NOT</w:t>
+      </w:r>
+      <w:r>
+        <w:rPr>
+          <w:rFonts w:ascii="Courier New" w:eastAsia="Times New Roman" w:hAnsi="Courier New" w:cs="Courier New"/>
+          <w:color w:val="333333"/>
+          <w:kern w:val="0"/>
+          <w:sz w:val="20"/>
+          <w:szCs w:val="20"/>
+          <w:lang w:val="en-GB" w:eastAsia="nb-NO"/>
           <w14:ligatures w14:val="none"/>
         </w:rPr>
         <w:t xml:space="preserve"> </w:t>
       </w:r>
-      <w:proofErr w:type="gramStart"/>
-      <w:r>
-        <w:rPr>
-          <w:rFonts w:ascii="Courier New" w:eastAsia="Times New Roman" w:hAnsi="Courier New" w:cs="Courier New"/>
-          <w:b/>
-          <w:bCs/>
-          <w:color w:val="333399"/>
-          <w:kern w:val="0"/>
-          <w:sz w:val="20"/>
-          <w:szCs w:val="20"/>
-          <w:lang w:eastAsia="nb-NO"/>
-          <w14:ligatures w14:val="none"/>
-        </w:rPr>
-        <w:t>CHAR</w:t>
-      </w:r>
-      <w:r>
-        <w:rPr>
-          <w:rFonts w:ascii="Courier New" w:eastAsia="Times New Roman" w:hAnsi="Courier New" w:cs="Courier New"/>
-          <w:color w:val="333333"/>
-          <w:kern w:val="0"/>
-          <w:sz w:val="20"/>
-          <w:szCs w:val="20"/>
-          <w:lang w:eastAsia="nb-NO"/>
-          <w14:ligatures w14:val="none"/>
-        </w:rPr>
-        <w:t>(</w:t>
-      </w:r>
-      <w:proofErr w:type="gramEnd"/>
-      <w:r>
-        <w:rPr>
-          <w:rFonts w:ascii="Courier New" w:eastAsia="Times New Roman" w:hAnsi="Courier New" w:cs="Courier New"/>
-          <w:b/>
-          <w:bCs/>
-          <w:color w:val="0000DD"/>
-          <w:kern w:val="0"/>
-          <w:sz w:val="20"/>
-          <w:szCs w:val="20"/>
-          <w:lang w:eastAsia="nb-NO"/>
-          <w14:ligatures w14:val="none"/>
-        </w:rPr>
-        <w:t>2</w:t>
-      </w:r>
-      <w:r>
-        <w:rPr>
-          <w:rFonts w:ascii="Courier New" w:eastAsia="Times New Roman" w:hAnsi="Courier New" w:cs="Courier New"/>
-          <w:color w:val="333333"/>
-          <w:kern w:val="0"/>
-          <w:sz w:val="20"/>
-          <w:szCs w:val="20"/>
-          <w:lang w:eastAsia="nb-NO"/>
-          <w14:ligatures w14:val="none"/>
-        </w:rPr>
-        <w:t xml:space="preserve">) </w:t>
-      </w:r>
-      <w:r>
-        <w:rPr>
-          <w:rFonts w:ascii="Courier New" w:eastAsia="Times New Roman" w:hAnsi="Courier New" w:cs="Courier New"/>
-          <w:b/>
-          <w:bCs/>
-          <w:color w:val="008800"/>
-          <w:kern w:val="0"/>
-          <w:sz w:val="20"/>
-          <w:szCs w:val="20"/>
-          <w:lang w:eastAsia="nb-NO"/>
-          <w14:ligatures w14:val="none"/>
-        </w:rPr>
-        <w:t>NOT</w:t>
-      </w:r>
-      <w:r>
-        <w:rPr>
-          <w:rFonts w:ascii="Courier New" w:eastAsia="Times New Roman" w:hAnsi="Courier New" w:cs="Courier New"/>
-          <w:color w:val="333333"/>
-          <w:kern w:val="0"/>
-          <w:sz w:val="20"/>
-          <w:szCs w:val="20"/>
-          <w:lang w:eastAsia="nb-NO"/>
-          <w14:ligatures w14:val="none"/>
-        </w:rPr>
-        <w:t xml:space="preserve"> </w:t>
-      </w:r>
       <w:r>
         <w:rPr>
           <w:rFonts w:ascii="Courier New" w:eastAsia="Times New Roman" w:hAnsi="Courier New" w:cs="Courier New"/>
@@ -3359,7 +2975,7 @@
           <w:kern w:val="0"/>
           <w:sz w:val="20"/>
           <w:szCs w:val="20"/>
-          <w:lang w:eastAsia="nb-NO"/>
+          <w:lang w:val="en-GB" w:eastAsia="nb-NO"/>
           <w14:ligatures w14:val="none"/>
         </w:rPr>
         <w:t>NULL</w:t>
@@ -3371,7 +2987,7 @@
           <w:kern w:val="0"/>
           <w:sz w:val="20"/>
           <w:szCs w:val="20"/>
-          <w:lang w:eastAsia="nb-NO"/>
+          <w:lang w:val="en-GB" w:eastAsia="nb-NO"/>
           <w14:ligatures w14:val="none"/>
         </w:rPr>
         <w:t>,</w:t>
@@ -3415,12 +3031,23 @@
           <w:kern w:val="0"/>
           <w:sz w:val="20"/>
           <w:szCs w:val="20"/>
-          <w:lang w:eastAsia="nb-NO"/>
-          <w14:ligatures w14:val="none"/>
-        </w:rPr>
-        <w:t xml:space="preserve">    allergier </w:t>
-      </w:r>
-      <w:proofErr w:type="gramStart"/>
+          <w:lang w:val="en-GB" w:eastAsia="nb-NO"/>
+          <w14:ligatures w14:val="none"/>
+        </w:rPr>
+        <w:t xml:space="preserve">    </w:t>
+      </w:r>
+      <w:r>
+        <w:rPr>
+          <w:rFonts w:ascii="Courier New" w:eastAsia="Times New Roman" w:hAnsi="Courier New" w:cs="Courier New"/>
+          <w:color w:val="333333"/>
+          <w:kern w:val="0"/>
+          <w:sz w:val="20"/>
+          <w:szCs w:val="20"/>
+          <w:lang w:eastAsia="nb-NO"/>
+          <w14:ligatures w14:val="none"/>
+        </w:rPr>
+        <w:t xml:space="preserve">allergier </w:t>
+      </w:r>
       <w:r>
         <w:rPr>
           <w:rFonts w:ascii="Courier New" w:eastAsia="Times New Roman" w:hAnsi="Courier New" w:cs="Courier New"/>
@@ -3447,7 +3074,6 @@
         </w:rPr>
         <w:t>(</w:t>
       </w:r>
-      <w:proofErr w:type="gramEnd"/>
       <w:r>
         <w:rPr>
           <w:rFonts w:ascii="Courier New" w:eastAsia="Times New Roman" w:hAnsi="Courier New" w:cs="Courier New"/>
@@ -3516,33 +3142,7 @@
           <w:lang w:eastAsia="nb-NO"/>
           <w14:ligatures w14:val="none"/>
         </w:rPr>
-        <w:t xml:space="preserve">    </w:t>
-      </w:r>
-      <w:proofErr w:type="spellStart"/>
-      <w:r>
-        <w:rPr>
-          <w:rFonts w:ascii="Courier New" w:eastAsia="Times New Roman" w:hAnsi="Courier New" w:cs="Courier New"/>
-          <w:color w:val="333333"/>
-          <w:kern w:val="0"/>
-          <w:sz w:val="20"/>
-          <w:szCs w:val="20"/>
-          <w:lang w:eastAsia="nb-NO"/>
-          <w14:ligatures w14:val="none"/>
-        </w:rPr>
-        <w:t>hoyde</w:t>
-      </w:r>
-      <w:proofErr w:type="spellEnd"/>
-      <w:r>
-        <w:rPr>
-          <w:rFonts w:ascii="Courier New" w:eastAsia="Times New Roman" w:hAnsi="Courier New" w:cs="Courier New"/>
-          <w:color w:val="333333"/>
-          <w:kern w:val="0"/>
-          <w:sz w:val="20"/>
-          <w:szCs w:val="20"/>
-          <w:lang w:eastAsia="nb-NO"/>
-          <w14:ligatures w14:val="none"/>
-        </w:rPr>
-        <w:t xml:space="preserve"> </w:t>
+        <w:t xml:space="preserve">    hoyde </w:t>
       </w:r>
       <w:r>
         <w:rPr>
@@ -3712,7 +3312,7 @@
           <w:kern w:val="0"/>
           <w:sz w:val="20"/>
           <w:szCs w:val="20"/>
-          <w:lang w:eastAsia="nb-NO"/>
+          <w:lang w:val="en-GB" w:eastAsia="nb-NO"/>
           <w14:ligatures w14:val="none"/>
         </w:rPr>
       </w:pPr>
@@ -3737,7 +3337,7 @@
           <w:kern w:val="0"/>
           <w:sz w:val="20"/>
           <w:szCs w:val="20"/>
-          <w:lang w:eastAsia="nb-NO"/>
+          <w:lang w:val="en-GB" w:eastAsia="nb-NO"/>
           <w14:ligatures w14:val="none"/>
         </w:rPr>
         <w:t>CONSTRAINT</w:t>
@@ -3749,37 +3349,37 @@
           <w:kern w:val="0"/>
           <w:sz w:val="20"/>
           <w:szCs w:val="20"/>
-          <w:lang w:eastAsia="nb-NO"/>
+          <w:lang w:val="en-GB" w:eastAsia="nb-NO"/>
+          <w14:ligatures w14:val="none"/>
+        </w:rPr>
+        <w:t xml:space="preserve"> pk_pmp </w:t>
+      </w:r>
+      <w:r>
+        <w:rPr>
+          <w:rFonts w:ascii="Courier New" w:eastAsia="Times New Roman" w:hAnsi="Courier New" w:cs="Courier New"/>
+          <w:b/>
+          <w:bCs/>
+          <w:color w:val="008800"/>
+          <w:kern w:val="0"/>
+          <w:sz w:val="20"/>
+          <w:szCs w:val="20"/>
+          <w:lang w:val="en-GB" w:eastAsia="nb-NO"/>
+          <w14:ligatures w14:val="none"/>
+        </w:rPr>
+        <w:t>PRIMARY</w:t>
+      </w:r>
+      <w:r>
+        <w:rPr>
+          <w:rFonts w:ascii="Courier New" w:eastAsia="Times New Roman" w:hAnsi="Courier New" w:cs="Courier New"/>
+          <w:color w:val="333333"/>
+          <w:kern w:val="0"/>
+          <w:sz w:val="20"/>
+          <w:szCs w:val="20"/>
+          <w:lang w:val="en-GB" w:eastAsia="nb-NO"/>
           <w14:ligatures w14:val="none"/>
         </w:rPr>
         <w:t xml:space="preserve"> </w:t>
       </w:r>
-      <w:proofErr w:type="spellStart"/>
-      <w:r>
-        <w:rPr>
-          <w:rFonts w:ascii="Courier New" w:eastAsia="Times New Roman" w:hAnsi="Courier New" w:cs="Courier New"/>
-          <w:color w:val="333333"/>
-          <w:kern w:val="0"/>
-          <w:sz w:val="20"/>
-          <w:szCs w:val="20"/>
-          <w:lang w:eastAsia="nb-NO"/>
-          <w14:ligatures w14:val="none"/>
-        </w:rPr>
-        <w:t>pk_pmp</w:t>
-      </w:r>
-      <w:proofErr w:type="spellEnd"/>
-      <w:r>
-        <w:rPr>
-          <w:rFonts w:ascii="Courier New" w:eastAsia="Times New Roman" w:hAnsi="Courier New" w:cs="Courier New"/>
-          <w:color w:val="333333"/>
-          <w:kern w:val="0"/>
-          <w:sz w:val="20"/>
-          <w:szCs w:val="20"/>
-          <w:lang w:eastAsia="nb-NO"/>
-          <w14:ligatures w14:val="none"/>
-        </w:rPr>
-        <w:t xml:space="preserve"> </w:t>
-      </w:r>
       <w:r>
         <w:rPr>
           <w:rFonts w:ascii="Courier New" w:eastAsia="Times New Roman" w:hAnsi="Courier New" w:cs="Courier New"/>
@@ -3789,33 +3389,7 @@
           <w:kern w:val="0"/>
           <w:sz w:val="20"/>
           <w:szCs w:val="20"/>
-          <w:lang w:eastAsia="nb-NO"/>
-          <w14:ligatures w14:val="none"/>
-        </w:rPr>
-        <w:t>PRIMARY</w:t>
-      </w:r>
-      <w:r>
-        <w:rPr>
-          <w:rFonts w:ascii="Courier New" w:eastAsia="Times New Roman" w:hAnsi="Courier New" w:cs="Courier New"/>
-          <w:color w:val="333333"/>
-          <w:kern w:val="0"/>
-          <w:sz w:val="20"/>
-          <w:szCs w:val="20"/>
-          <w:lang w:eastAsia="nb-NO"/>
-          <w14:ligatures w14:val="none"/>
-        </w:rPr>
-        <w:t xml:space="preserve"> </w:t>
-      </w:r>
-      <w:r>
-        <w:rPr>
-          <w:rFonts w:ascii="Courier New" w:eastAsia="Times New Roman" w:hAnsi="Courier New" w:cs="Courier New"/>
-          <w:b/>
-          <w:bCs/>
-          <w:color w:val="008800"/>
-          <w:kern w:val="0"/>
-          <w:sz w:val="20"/>
-          <w:szCs w:val="20"/>
-          <w:lang w:eastAsia="nb-NO"/>
+          <w:lang w:val="en-GB" w:eastAsia="nb-NO"/>
           <w14:ligatures w14:val="none"/>
         </w:rPr>
         <w:t>KEY</w:t>
@@ -3827,62 +3401,10 @@
           <w:kern w:val="0"/>
           <w:sz w:val="20"/>
           <w:szCs w:val="20"/>
-          <w:lang w:eastAsia="nb-NO"/>
-          <w14:ligatures w14:val="none"/>
-        </w:rPr>
-        <w:t xml:space="preserve"> (</w:t>
-      </w:r>
-      <w:proofErr w:type="spellStart"/>
-      <w:r>
-        <w:rPr>
-          <w:rFonts w:ascii="Courier New" w:eastAsia="Times New Roman" w:hAnsi="Courier New" w:cs="Courier New"/>
-          <w:color w:val="333333"/>
-          <w:kern w:val="0"/>
-          <w:sz w:val="20"/>
-          <w:szCs w:val="20"/>
-          <w:lang w:eastAsia="nb-NO"/>
-          <w14:ligatures w14:val="none"/>
-        </w:rPr>
-        <w:t>pasient_id</w:t>
-      </w:r>
-      <w:proofErr w:type="spellEnd"/>
-      <w:r>
-        <w:rPr>
-          <w:rFonts w:ascii="Courier New" w:eastAsia="Times New Roman" w:hAnsi="Courier New" w:cs="Courier New"/>
-          <w:color w:val="333333"/>
-          <w:kern w:val="0"/>
-          <w:sz w:val="20"/>
-          <w:szCs w:val="20"/>
-          <w:lang w:eastAsia="nb-NO"/>
-          <w14:ligatures w14:val="none"/>
-        </w:rPr>
-        <w:t xml:space="preserve">, </w:t>
-      </w:r>
-      <w:proofErr w:type="spellStart"/>
-      <w:r>
-        <w:rPr>
-          <w:rFonts w:ascii="Courier New" w:eastAsia="Times New Roman" w:hAnsi="Courier New" w:cs="Courier New"/>
-          <w:color w:val="333333"/>
-          <w:kern w:val="0"/>
-          <w:sz w:val="20"/>
-          <w:szCs w:val="20"/>
-          <w:lang w:eastAsia="nb-NO"/>
-          <w14:ligatures w14:val="none"/>
-        </w:rPr>
-        <w:t>provins_id</w:t>
-      </w:r>
-      <w:proofErr w:type="spellEnd"/>
-      <w:r>
-        <w:rPr>
-          <w:rFonts w:ascii="Courier New" w:eastAsia="Times New Roman" w:hAnsi="Courier New" w:cs="Courier New"/>
-          <w:color w:val="333333"/>
-          <w:kern w:val="0"/>
-          <w:sz w:val="20"/>
-          <w:szCs w:val="20"/>
-          <w:lang w:eastAsia="nb-NO"/>
-          <w14:ligatures w14:val="none"/>
-        </w:rPr>
-        <w:t>),</w:t>
+          <w:lang w:val="en-GB" w:eastAsia="nb-NO"/>
+          <w14:ligatures w14:val="none"/>
+        </w:rPr>
+        <w:t xml:space="preserve"> (pasient_id, provins_id),</w:t>
       </w:r>
     </w:p>
     <w:p>
@@ -3912,18 +3434,18 @@
           <w:kern w:val="0"/>
           <w:sz w:val="20"/>
           <w:szCs w:val="20"/>
-          <w:lang w:eastAsia="nb-NO"/>
-          <w14:ligatures w14:val="none"/>
-        </w:rPr>
-      </w:pPr>
-      <w:r>
-        <w:rPr>
-          <w:rFonts w:ascii="Courier New" w:eastAsia="Times New Roman" w:hAnsi="Courier New" w:cs="Courier New"/>
-          <w:color w:val="333333"/>
-          <w:kern w:val="0"/>
-          <w:sz w:val="20"/>
-          <w:szCs w:val="20"/>
-          <w:lang w:eastAsia="nb-NO"/>
+          <w:lang w:val="en-GB" w:eastAsia="nb-NO"/>
+          <w14:ligatures w14:val="none"/>
+        </w:rPr>
+      </w:pPr>
+      <w:r>
+        <w:rPr>
+          <w:rFonts w:ascii="Courier New" w:eastAsia="Times New Roman" w:hAnsi="Courier New" w:cs="Courier New"/>
+          <w:color w:val="333333"/>
+          <w:kern w:val="0"/>
+          <w:sz w:val="20"/>
+          <w:szCs w:val="20"/>
+          <w:lang w:val="en-GB" w:eastAsia="nb-NO"/>
           <w14:ligatures w14:val="none"/>
         </w:rPr>
         <w:t xml:space="preserve">    </w:t>
@@ -3937,7 +3459,7 @@
           <w:kern w:val="0"/>
           <w:sz w:val="20"/>
           <w:szCs w:val="20"/>
-          <w:lang w:eastAsia="nb-NO"/>
+          <w:lang w:val="en-GB" w:eastAsia="nb-NO"/>
           <w14:ligatures w14:val="none"/>
         </w:rPr>
         <w:t>CONSTRAINT</w:t>
@@ -3949,33 +3471,85 @@
           <w:kern w:val="0"/>
           <w:sz w:val="20"/>
           <w:szCs w:val="20"/>
-          <w:lang w:eastAsia="nb-NO"/>
+          <w:lang w:val="en-GB" w:eastAsia="nb-NO"/>
+          <w14:ligatures w14:val="none"/>
+        </w:rPr>
+        <w:t xml:space="preserve"> fk_provins </w:t>
+      </w:r>
+      <w:r>
+        <w:rPr>
+          <w:rFonts w:ascii="Courier New" w:eastAsia="Times New Roman" w:hAnsi="Courier New" w:cs="Courier New"/>
+          <w:b/>
+          <w:bCs/>
+          <w:color w:val="008800"/>
+          <w:kern w:val="0"/>
+          <w:sz w:val="20"/>
+          <w:szCs w:val="20"/>
+          <w:lang w:val="en-GB" w:eastAsia="nb-NO"/>
+          <w14:ligatures w14:val="none"/>
+        </w:rPr>
+        <w:t>FOREIGN</w:t>
+      </w:r>
+      <w:r>
+        <w:rPr>
+          <w:rFonts w:ascii="Courier New" w:eastAsia="Times New Roman" w:hAnsi="Courier New" w:cs="Courier New"/>
+          <w:color w:val="333333"/>
+          <w:kern w:val="0"/>
+          <w:sz w:val="20"/>
+          <w:szCs w:val="20"/>
+          <w:lang w:val="en-GB" w:eastAsia="nb-NO"/>
           <w14:ligatures w14:val="none"/>
         </w:rPr>
         <w:t xml:space="preserve"> </w:t>
       </w:r>
-      <w:proofErr w:type="spellStart"/>
-      <w:r>
-        <w:rPr>
-          <w:rFonts w:ascii="Courier New" w:eastAsia="Times New Roman" w:hAnsi="Courier New" w:cs="Courier New"/>
-          <w:color w:val="333333"/>
-          <w:kern w:val="0"/>
-          <w:sz w:val="20"/>
-          <w:szCs w:val="20"/>
-          <w:lang w:eastAsia="nb-NO"/>
-          <w14:ligatures w14:val="none"/>
-        </w:rPr>
-        <w:t>fk_provins</w:t>
-      </w:r>
-      <w:proofErr w:type="spellEnd"/>
-      <w:r>
-        <w:rPr>
-          <w:rFonts w:ascii="Courier New" w:eastAsia="Times New Roman" w:hAnsi="Courier New" w:cs="Courier New"/>
-          <w:color w:val="333333"/>
-          <w:kern w:val="0"/>
-          <w:sz w:val="20"/>
-          <w:szCs w:val="20"/>
-          <w:lang w:eastAsia="nb-NO"/>
+      <w:r>
+        <w:rPr>
+          <w:rFonts w:ascii="Courier New" w:eastAsia="Times New Roman" w:hAnsi="Courier New" w:cs="Courier New"/>
+          <w:b/>
+          <w:bCs/>
+          <w:color w:val="008800"/>
+          <w:kern w:val="0"/>
+          <w:sz w:val="20"/>
+          <w:szCs w:val="20"/>
+          <w:lang w:val="en-GB" w:eastAsia="nb-NO"/>
+          <w14:ligatures w14:val="none"/>
+        </w:rPr>
+        <w:t>KEY</w:t>
+      </w:r>
+      <w:r>
+        <w:rPr>
+          <w:rFonts w:ascii="Courier New" w:eastAsia="Times New Roman" w:hAnsi="Courier New" w:cs="Courier New"/>
+          <w:color w:val="333333"/>
+          <w:kern w:val="0"/>
+          <w:sz w:val="20"/>
+          <w:szCs w:val="20"/>
+          <w:lang w:val="en-GB" w:eastAsia="nb-NO"/>
+          <w14:ligatures w14:val="none"/>
+        </w:rPr>
+        <w:t xml:space="preserve"> (provins_id) </w:t>
+      </w:r>
+      <w:r>
+        <w:rPr>
+          <w:rFonts w:ascii="Courier New" w:eastAsia="Times New Roman" w:hAnsi="Courier New" w:cs="Courier New"/>
+          <w:b/>
+          <w:bCs/>
+          <w:color w:val="008800"/>
+          <w:kern w:val="0"/>
+          <w:sz w:val="20"/>
+          <w:szCs w:val="20"/>
+          <w:lang w:val="en-GB" w:eastAsia="nb-NO"/>
+          <w14:ligatures w14:val="none"/>
+        </w:rPr>
+        <w:t>REFERENCES</w:t>
+      </w:r>
+      <w:r>
+        <w:rPr>
+          <w:rFonts w:ascii="Courier New" w:eastAsia="Times New Roman" w:hAnsi="Courier New" w:cs="Courier New"/>
+          <w:color w:val="333333"/>
+          <w:kern w:val="0"/>
+          <w:sz w:val="20"/>
+          <w:szCs w:val="20"/>
+          <w:lang w:val="en-GB" w:eastAsia="nb-NO"/>
           <w14:ligatures w14:val="none"/>
         </w:rPr>
         <w:t xml:space="preserve"> </w:t>
@@ -3985,115 +3559,11 @@
           <w:rFonts w:ascii="Courier New" w:eastAsia="Times New Roman" w:hAnsi="Courier New" w:cs="Courier New"/>
           <w:b/>
           <w:bCs/>
-          <w:color w:val="008800"/>
-          <w:kern w:val="0"/>
-          <w:sz w:val="20"/>
-          <w:szCs w:val="20"/>
-          <w:lang w:eastAsia="nb-NO"/>
-          <w14:ligatures w14:val="none"/>
-        </w:rPr>
-        <w:t>FOREIGN</w:t>
-      </w:r>
-      <w:r>
-        <w:rPr>
-          <w:rFonts w:ascii="Courier New" w:eastAsia="Times New Roman" w:hAnsi="Courier New" w:cs="Courier New"/>
-          <w:color w:val="333333"/>
-          <w:kern w:val="0"/>
-          <w:sz w:val="20"/>
-          <w:szCs w:val="20"/>
-          <w:lang w:eastAsia="nb-NO"/>
-          <w14:ligatures w14:val="none"/>
-        </w:rPr>
-        <w:t xml:space="preserve"> </w:t>
-      </w:r>
-      <w:r>
-        <w:rPr>
-          <w:rFonts w:ascii="Courier New" w:eastAsia="Times New Roman" w:hAnsi="Courier New" w:cs="Courier New"/>
-          <w:b/>
-          <w:bCs/>
-          <w:color w:val="008800"/>
-          <w:kern w:val="0"/>
-          <w:sz w:val="20"/>
-          <w:szCs w:val="20"/>
-          <w:lang w:eastAsia="nb-NO"/>
-          <w14:ligatures w14:val="none"/>
-        </w:rPr>
-        <w:t>KEY</w:t>
-      </w:r>
-      <w:r>
-        <w:rPr>
-          <w:rFonts w:ascii="Courier New" w:eastAsia="Times New Roman" w:hAnsi="Courier New" w:cs="Courier New"/>
-          <w:color w:val="333333"/>
-          <w:kern w:val="0"/>
-          <w:sz w:val="20"/>
-          <w:szCs w:val="20"/>
-          <w:lang w:eastAsia="nb-NO"/>
-          <w14:ligatures w14:val="none"/>
-        </w:rPr>
-        <w:t xml:space="preserve"> (</w:t>
-      </w:r>
-      <w:proofErr w:type="spellStart"/>
-      <w:r>
-        <w:rPr>
-          <w:rFonts w:ascii="Courier New" w:eastAsia="Times New Roman" w:hAnsi="Courier New" w:cs="Courier New"/>
-          <w:color w:val="333333"/>
-          <w:kern w:val="0"/>
-          <w:sz w:val="20"/>
-          <w:szCs w:val="20"/>
-          <w:lang w:eastAsia="nb-NO"/>
-          <w14:ligatures w14:val="none"/>
-        </w:rPr>
-        <w:t>provins_id</w:t>
-      </w:r>
-      <w:proofErr w:type="spellEnd"/>
-      <w:r>
-        <w:rPr>
-          <w:rFonts w:ascii="Courier New" w:eastAsia="Times New Roman" w:hAnsi="Courier New" w:cs="Courier New"/>
-          <w:color w:val="333333"/>
-          <w:kern w:val="0"/>
-          <w:sz w:val="20"/>
-          <w:szCs w:val="20"/>
-          <w:lang w:eastAsia="nb-NO"/>
-          <w14:ligatures w14:val="none"/>
-        </w:rPr>
-        <w:t xml:space="preserve">) </w:t>
-      </w:r>
-      <w:r>
-        <w:rPr>
-          <w:rFonts w:ascii="Courier New" w:eastAsia="Times New Roman" w:hAnsi="Courier New" w:cs="Courier New"/>
-          <w:b/>
-          <w:bCs/>
-          <w:color w:val="008800"/>
-          <w:kern w:val="0"/>
-          <w:sz w:val="20"/>
-          <w:szCs w:val="20"/>
-          <w:lang w:eastAsia="nb-NO"/>
-          <w14:ligatures w14:val="none"/>
-        </w:rPr>
-        <w:t>REFERENCES</w:t>
-      </w:r>
-      <w:r>
-        <w:rPr>
-          <w:rFonts w:ascii="Courier New" w:eastAsia="Times New Roman" w:hAnsi="Courier New" w:cs="Courier New"/>
-          <w:color w:val="333333"/>
-          <w:kern w:val="0"/>
-          <w:sz w:val="20"/>
-          <w:szCs w:val="20"/>
-          <w:lang w:eastAsia="nb-NO"/>
-          <w14:ligatures w14:val="none"/>
-        </w:rPr>
-        <w:t xml:space="preserve"> </w:t>
-      </w:r>
-      <w:r>
-        <w:rPr>
-          <w:rFonts w:ascii="Courier New" w:eastAsia="Times New Roman" w:hAnsi="Courier New" w:cs="Courier New"/>
-          <w:b/>
-          <w:bCs/>
           <w:color w:val="0066BB"/>
           <w:kern w:val="0"/>
           <w:sz w:val="20"/>
           <w:szCs w:val="20"/>
-          <w:lang w:eastAsia="nb-NO"/>
+          <w:lang w:val="en-GB" w:eastAsia="nb-NO"/>
           <w14:ligatures w14:val="none"/>
         </w:rPr>
         <w:t>provins</w:t>
@@ -4105,36 +3575,10 @@
           <w:kern w:val="0"/>
           <w:sz w:val="20"/>
           <w:szCs w:val="20"/>
-          <w:lang w:eastAsia="nb-NO"/>
-          <w14:ligatures w14:val="none"/>
-        </w:rPr>
-        <w:t>(</w:t>
-      </w:r>
-      <w:proofErr w:type="spellStart"/>
-      <w:r>
-        <w:rPr>
-          <w:rFonts w:ascii="Courier New" w:eastAsia="Times New Roman" w:hAnsi="Courier New" w:cs="Courier New"/>
-          <w:color w:val="333333"/>
-          <w:kern w:val="0"/>
-          <w:sz w:val="20"/>
-          <w:szCs w:val="20"/>
-          <w:lang w:eastAsia="nb-NO"/>
-          <w14:ligatures w14:val="none"/>
-        </w:rPr>
-        <w:t>provins_id</w:t>
-      </w:r>
-      <w:proofErr w:type="spellEnd"/>
-      <w:r>
-        <w:rPr>
-          <w:rFonts w:ascii="Courier New" w:eastAsia="Times New Roman" w:hAnsi="Courier New" w:cs="Courier New"/>
-          <w:color w:val="333333"/>
-          <w:kern w:val="0"/>
-          <w:sz w:val="20"/>
-          <w:szCs w:val="20"/>
-          <w:lang w:eastAsia="nb-NO"/>
-          <w14:ligatures w14:val="none"/>
-        </w:rPr>
-        <w:t>),</w:t>
+          <w:lang w:val="en-GB" w:eastAsia="nb-NO"/>
+          <w14:ligatures w14:val="none"/>
+        </w:rPr>
+        <w:t>(provins_id),</w:t>
       </w:r>
     </w:p>
     <w:p>
@@ -4164,18 +3608,18 @@
           <w:kern w:val="0"/>
           <w:sz w:val="20"/>
           <w:szCs w:val="20"/>
-          <w:lang w:eastAsia="nb-NO"/>
-          <w14:ligatures w14:val="none"/>
-        </w:rPr>
-      </w:pPr>
-      <w:r>
-        <w:rPr>
-          <w:rFonts w:ascii="Courier New" w:eastAsia="Times New Roman" w:hAnsi="Courier New" w:cs="Courier New"/>
-          <w:color w:val="333333"/>
-          <w:kern w:val="0"/>
-          <w:sz w:val="20"/>
-          <w:szCs w:val="20"/>
-          <w:lang w:eastAsia="nb-NO"/>
+          <w:lang w:val="en-GB" w:eastAsia="nb-NO"/>
+          <w14:ligatures w14:val="none"/>
+        </w:rPr>
+      </w:pPr>
+      <w:r>
+        <w:rPr>
+          <w:rFonts w:ascii="Courier New" w:eastAsia="Times New Roman" w:hAnsi="Courier New" w:cs="Courier New"/>
+          <w:color w:val="333333"/>
+          <w:kern w:val="0"/>
+          <w:sz w:val="20"/>
+          <w:szCs w:val="20"/>
+          <w:lang w:val="en-GB" w:eastAsia="nb-NO"/>
           <w14:ligatures w14:val="none"/>
         </w:rPr>
         <w:t xml:space="preserve">    </w:t>
@@ -4189,7 +3633,7 @@
           <w:kern w:val="0"/>
           <w:sz w:val="20"/>
           <w:szCs w:val="20"/>
-          <w:lang w:eastAsia="nb-NO"/>
+          <w:lang w:val="en-GB" w:eastAsia="nb-NO"/>
           <w14:ligatures w14:val="none"/>
         </w:rPr>
         <w:t>CONSTRAINT</w:t>
@@ -4201,33 +3645,85 @@
           <w:kern w:val="0"/>
           <w:sz w:val="20"/>
           <w:szCs w:val="20"/>
-          <w:lang w:eastAsia="nb-NO"/>
+          <w:lang w:val="en-GB" w:eastAsia="nb-NO"/>
+          <w14:ligatures w14:val="none"/>
+        </w:rPr>
+        <w:t xml:space="preserve"> fk_pasienter </w:t>
+      </w:r>
+      <w:r>
+        <w:rPr>
+          <w:rFonts w:ascii="Courier New" w:eastAsia="Times New Roman" w:hAnsi="Courier New" w:cs="Courier New"/>
+          <w:b/>
+          <w:bCs/>
+          <w:color w:val="008800"/>
+          <w:kern w:val="0"/>
+          <w:sz w:val="20"/>
+          <w:szCs w:val="20"/>
+          <w:lang w:val="en-GB" w:eastAsia="nb-NO"/>
+          <w14:ligatures w14:val="none"/>
+        </w:rPr>
+        <w:t>FOREIGN</w:t>
+      </w:r>
+      <w:r>
+        <w:rPr>
+          <w:rFonts w:ascii="Courier New" w:eastAsia="Times New Roman" w:hAnsi="Courier New" w:cs="Courier New"/>
+          <w:color w:val="333333"/>
+          <w:kern w:val="0"/>
+          <w:sz w:val="20"/>
+          <w:szCs w:val="20"/>
+          <w:lang w:val="en-GB" w:eastAsia="nb-NO"/>
           <w14:ligatures w14:val="none"/>
         </w:rPr>
         <w:t xml:space="preserve"> </w:t>
       </w:r>
-      <w:proofErr w:type="spellStart"/>
-      <w:r>
-        <w:rPr>
-          <w:rFonts w:ascii="Courier New" w:eastAsia="Times New Roman" w:hAnsi="Courier New" w:cs="Courier New"/>
-          <w:color w:val="333333"/>
-          <w:kern w:val="0"/>
-          <w:sz w:val="20"/>
-          <w:szCs w:val="20"/>
-          <w:lang w:eastAsia="nb-NO"/>
-          <w14:ligatures w14:val="none"/>
-        </w:rPr>
-        <w:t>fk_pasienter</w:t>
-      </w:r>
-      <w:proofErr w:type="spellEnd"/>
-      <w:r>
-        <w:rPr>
-          <w:rFonts w:ascii="Courier New" w:eastAsia="Times New Roman" w:hAnsi="Courier New" w:cs="Courier New"/>
-          <w:color w:val="333333"/>
-          <w:kern w:val="0"/>
-          <w:sz w:val="20"/>
-          <w:szCs w:val="20"/>
-          <w:lang w:eastAsia="nb-NO"/>
+      <w:r>
+        <w:rPr>
+          <w:rFonts w:ascii="Courier New" w:eastAsia="Times New Roman" w:hAnsi="Courier New" w:cs="Courier New"/>
+          <w:b/>
+          <w:bCs/>
+          <w:color w:val="008800"/>
+          <w:kern w:val="0"/>
+          <w:sz w:val="20"/>
+          <w:szCs w:val="20"/>
+          <w:lang w:val="en-GB" w:eastAsia="nb-NO"/>
+          <w14:ligatures w14:val="none"/>
+        </w:rPr>
+        <w:t>KEY</w:t>
+      </w:r>
+      <w:r>
+        <w:rPr>
+          <w:rFonts w:ascii="Courier New" w:eastAsia="Times New Roman" w:hAnsi="Courier New" w:cs="Courier New"/>
+          <w:color w:val="333333"/>
+          <w:kern w:val="0"/>
+          <w:sz w:val="20"/>
+          <w:szCs w:val="20"/>
+          <w:lang w:val="en-GB" w:eastAsia="nb-NO"/>
+          <w14:ligatures w14:val="none"/>
+        </w:rPr>
+        <w:t xml:space="preserve"> (pasient_id) </w:t>
+      </w:r>
+      <w:r>
+        <w:rPr>
+          <w:rFonts w:ascii="Courier New" w:eastAsia="Times New Roman" w:hAnsi="Courier New" w:cs="Courier New"/>
+          <w:b/>
+          <w:bCs/>
+          <w:color w:val="008800"/>
+          <w:kern w:val="0"/>
+          <w:sz w:val="20"/>
+          <w:szCs w:val="20"/>
+          <w:lang w:val="en-GB" w:eastAsia="nb-NO"/>
+          <w14:ligatures w14:val="none"/>
+        </w:rPr>
+        <w:t>REFERENCES</w:t>
+      </w:r>
+      <w:r>
+        <w:rPr>
+          <w:rFonts w:ascii="Courier New" w:eastAsia="Times New Roman" w:hAnsi="Courier New" w:cs="Courier New"/>
+          <w:color w:val="333333"/>
+          <w:kern w:val="0"/>
+          <w:sz w:val="20"/>
+          <w:szCs w:val="20"/>
+          <w:lang w:val="en-GB" w:eastAsia="nb-NO"/>
           <w14:ligatures w14:val="none"/>
         </w:rPr>
         <w:t xml:space="preserve"> </w:t>
@@ -4237,115 +3733,11 @@
           <w:rFonts w:ascii="Courier New" w:eastAsia="Times New Roman" w:hAnsi="Courier New" w:cs="Courier New"/>
           <w:b/>
           <w:bCs/>
-          <w:color w:val="008800"/>
-          <w:kern w:val="0"/>
-          <w:sz w:val="20"/>
-          <w:szCs w:val="20"/>
-          <w:lang w:eastAsia="nb-NO"/>
-          <w14:ligatures w14:val="none"/>
-        </w:rPr>
-        <w:t>FOREIGN</w:t>
-      </w:r>
-      <w:r>
-        <w:rPr>
-          <w:rFonts w:ascii="Courier New" w:eastAsia="Times New Roman" w:hAnsi="Courier New" w:cs="Courier New"/>
-          <w:color w:val="333333"/>
-          <w:kern w:val="0"/>
-          <w:sz w:val="20"/>
-          <w:szCs w:val="20"/>
-          <w:lang w:eastAsia="nb-NO"/>
-          <w14:ligatures w14:val="none"/>
-        </w:rPr>
-        <w:t xml:space="preserve"> </w:t>
-      </w:r>
-      <w:r>
-        <w:rPr>
-          <w:rFonts w:ascii="Courier New" w:eastAsia="Times New Roman" w:hAnsi="Courier New" w:cs="Courier New"/>
-          <w:b/>
-          <w:bCs/>
-          <w:color w:val="008800"/>
-          <w:kern w:val="0"/>
-          <w:sz w:val="20"/>
-          <w:szCs w:val="20"/>
-          <w:lang w:eastAsia="nb-NO"/>
-          <w14:ligatures w14:val="none"/>
-        </w:rPr>
-        <w:t>KEY</w:t>
-      </w:r>
-      <w:r>
-        <w:rPr>
-          <w:rFonts w:ascii="Courier New" w:eastAsia="Times New Roman" w:hAnsi="Courier New" w:cs="Courier New"/>
-          <w:color w:val="333333"/>
-          <w:kern w:val="0"/>
-          <w:sz w:val="20"/>
-          <w:szCs w:val="20"/>
-          <w:lang w:eastAsia="nb-NO"/>
-          <w14:ligatures w14:val="none"/>
-        </w:rPr>
-        <w:t xml:space="preserve"> (</w:t>
-      </w:r>
-      <w:proofErr w:type="spellStart"/>
-      <w:r>
-        <w:rPr>
-          <w:rFonts w:ascii="Courier New" w:eastAsia="Times New Roman" w:hAnsi="Courier New" w:cs="Courier New"/>
-          <w:color w:val="333333"/>
-          <w:kern w:val="0"/>
-          <w:sz w:val="20"/>
-          <w:szCs w:val="20"/>
-          <w:lang w:eastAsia="nb-NO"/>
-          <w14:ligatures w14:val="none"/>
-        </w:rPr>
-        <w:t>pasient_id</w:t>
-      </w:r>
-      <w:proofErr w:type="spellEnd"/>
-      <w:r>
-        <w:rPr>
-          <w:rFonts w:ascii="Courier New" w:eastAsia="Times New Roman" w:hAnsi="Courier New" w:cs="Courier New"/>
-          <w:color w:val="333333"/>
-          <w:kern w:val="0"/>
-          <w:sz w:val="20"/>
-          <w:szCs w:val="20"/>
-          <w:lang w:eastAsia="nb-NO"/>
-          <w14:ligatures w14:val="none"/>
-        </w:rPr>
-        <w:t xml:space="preserve">) </w:t>
-      </w:r>
-      <w:r>
-        <w:rPr>
-          <w:rFonts w:ascii="Courier New" w:eastAsia="Times New Roman" w:hAnsi="Courier New" w:cs="Courier New"/>
-          <w:b/>
-          <w:bCs/>
-          <w:color w:val="008800"/>
-          <w:kern w:val="0"/>
-          <w:sz w:val="20"/>
-          <w:szCs w:val="20"/>
-          <w:lang w:eastAsia="nb-NO"/>
-          <w14:ligatures w14:val="none"/>
-        </w:rPr>
-        <w:t>REFERENCES</w:t>
-      </w:r>
-      <w:r>
-        <w:rPr>
-          <w:rFonts w:ascii="Courier New" w:eastAsia="Times New Roman" w:hAnsi="Courier New" w:cs="Courier New"/>
-          <w:color w:val="333333"/>
-          <w:kern w:val="0"/>
-          <w:sz w:val="20"/>
-          <w:szCs w:val="20"/>
-          <w:lang w:eastAsia="nb-NO"/>
-          <w14:ligatures w14:val="none"/>
-        </w:rPr>
-        <w:t xml:space="preserve"> </w:t>
-      </w:r>
-      <w:r>
-        <w:rPr>
-          <w:rFonts w:ascii="Courier New" w:eastAsia="Times New Roman" w:hAnsi="Courier New" w:cs="Courier New"/>
-          <w:b/>
-          <w:bCs/>
           <w:color w:val="0066BB"/>
           <w:kern w:val="0"/>
           <w:sz w:val="20"/>
           <w:szCs w:val="20"/>
-          <w:lang w:eastAsia="nb-NO"/>
+          <w:lang w:val="en-GB" w:eastAsia="nb-NO"/>
           <w14:ligatures w14:val="none"/>
         </w:rPr>
         <w:t>oblig_1_2</w:t>
@@ -4357,36 +3749,10 @@
           <w:kern w:val="0"/>
           <w:sz w:val="20"/>
           <w:szCs w:val="20"/>
-          <w:lang w:eastAsia="nb-NO"/>
-          <w14:ligatures w14:val="none"/>
-        </w:rPr>
-        <w:t>(</w:t>
-      </w:r>
-      <w:proofErr w:type="spellStart"/>
-      <w:r>
-        <w:rPr>
-          <w:rFonts w:ascii="Courier New" w:eastAsia="Times New Roman" w:hAnsi="Courier New" w:cs="Courier New"/>
-          <w:color w:val="333333"/>
-          <w:kern w:val="0"/>
-          <w:sz w:val="20"/>
-          <w:szCs w:val="20"/>
-          <w:lang w:eastAsia="nb-NO"/>
-          <w14:ligatures w14:val="none"/>
-        </w:rPr>
-        <w:t>pasient_id</w:t>
-      </w:r>
-      <w:proofErr w:type="spellEnd"/>
-      <w:r>
-        <w:rPr>
-          <w:rFonts w:ascii="Courier New" w:eastAsia="Times New Roman" w:hAnsi="Courier New" w:cs="Courier New"/>
-          <w:color w:val="333333"/>
-          <w:kern w:val="0"/>
-          <w:sz w:val="20"/>
-          <w:szCs w:val="20"/>
-          <w:lang w:eastAsia="nb-NO"/>
-          <w14:ligatures w14:val="none"/>
-        </w:rPr>
-        <w:t>)</w:t>
+          <w:lang w:val="en-GB" w:eastAsia="nb-NO"/>
+          <w14:ligatures w14:val="none"/>
+        </w:rPr>
+        <w:t>(pasient_id)</w:t>
       </w:r>
     </w:p>
     <w:p>
@@ -4442,6 +3808,177 @@
         </w:rPr>
       </w:pPr>
     </w:p>
+    <w:p>
+      <w:pPr>
+        <w:rPr>
+          <w:rFonts w:ascii="Arial" w:hAnsi="Arial" w:cs="Arial"/>
+          <w:sz w:val="24"/>
+          <w:szCs w:val="24"/>
+        </w:rPr>
+      </w:pPr>
+    </w:p>
+    <w:p>
+      <w:pPr>
+        <w:rPr>
+          <w:rFonts w:ascii="Arial" w:hAnsi="Arial" w:cs="Arial"/>
+          <w:sz w:val="24"/>
+          <w:szCs w:val="24"/>
+        </w:rPr>
+      </w:pPr>
+    </w:p>
+    <w:p>
+      <w:pPr>
+        <w:rPr>
+          <w:rFonts w:ascii="Arial" w:hAnsi="Arial" w:cs="Arial"/>
+          <w:sz w:val="24"/>
+          <w:szCs w:val="24"/>
+        </w:rPr>
+      </w:pPr>
+      <w:r>
+        <w:rPr>
+          <w:rFonts w:ascii="Arial" w:hAnsi="Arial" w:cs="Arial"/>
+          <w:sz w:val="24"/>
+          <w:szCs w:val="24"/>
+        </w:rPr>
+        <w:br w:type="page"/>
+      </w:r>
+    </w:p>
+    <w:p>
+      <w:pPr>
+        <w:tabs>
+          <w:tab w:val="left" w:pos="916"/>
+          <w:tab w:val="left" w:pos="1832"/>
+          <w:tab w:val="left" w:pos="2748"/>
+          <w:tab w:val="left" w:pos="3664"/>
+          <w:tab w:val="left" w:pos="4580"/>
+          <w:tab w:val="left" w:pos="5496"/>
+          <w:tab w:val="left" w:pos="6412"/>
+          <w:tab w:val="left" w:pos="7328"/>
+          <w:tab w:val="left" w:pos="8244"/>
+          <w:tab w:val="left" w:pos="9160"/>
+          <w:tab w:val="left" w:pos="10076"/>
+          <w:tab w:val="left" w:pos="10992"/>
+          <w:tab w:val="left" w:pos="11908"/>
+          <w:tab w:val="left" w:pos="12824"/>
+          <w:tab w:val="left" w:pos="13740"/>
+          <w:tab w:val="left" w:pos="14656"/>
+        </w:tabs>
+        <w:spacing w:after="0" w:line="244" w:lineRule="atLeast"/>
+        <w:rPr>
+          <w:rFonts w:ascii="Courier New" w:eastAsia="Times New Roman" w:hAnsi="Courier New" w:cs="Courier New"/>
+          <w:color w:val="333333"/>
+          <w:kern w:val="0"/>
+          <w:sz w:val="20"/>
+          <w:szCs w:val="20"/>
+          <w:lang w:eastAsia="nb-NO"/>
+          <w14:ligatures w14:val="none"/>
+        </w:rPr>
+      </w:pPr>
+      <w:r>
+        <w:rPr>
+          <w:rFonts w:ascii="Courier New" w:eastAsia="Times New Roman" w:hAnsi="Courier New" w:cs="Courier New"/>
+          <w:b/>
+          <w:bCs/>
+          <w:color w:val="008800"/>
+          <w:kern w:val="0"/>
+          <w:sz w:val="20"/>
+          <w:szCs w:val="20"/>
+          <w:lang w:eastAsia="nb-NO"/>
+          <w14:ligatures w14:val="none"/>
+        </w:rPr>
+        <w:lastRenderedPageBreak/>
+        <w:t>SELECT</w:t>
+      </w:r>
+      <w:r>
+        <w:rPr>
+          <w:rFonts w:ascii="Courier New" w:eastAsia="Times New Roman" w:hAnsi="Courier New" w:cs="Courier New"/>
+          <w:color w:val="333333"/>
+          <w:kern w:val="0"/>
+          <w:sz w:val="20"/>
+          <w:szCs w:val="20"/>
+          <w:lang w:eastAsia="nb-NO"/>
+          <w14:ligatures w14:val="none"/>
+        </w:rPr>
+        <w:t xml:space="preserve"> fornavn, etternavn, sted </w:t>
+      </w:r>
+      <w:r>
+        <w:rPr>
+          <w:rFonts w:ascii="Courier New" w:eastAsia="Times New Roman" w:hAnsi="Courier New" w:cs="Courier New"/>
+          <w:b/>
+          <w:bCs/>
+          <w:color w:val="008800"/>
+          <w:kern w:val="0"/>
+          <w:sz w:val="20"/>
+          <w:szCs w:val="20"/>
+          <w:lang w:eastAsia="nb-NO"/>
+          <w14:ligatures w14:val="none"/>
+        </w:rPr>
+        <w:t>FROM</w:t>
+      </w:r>
+      <w:r>
+        <w:rPr>
+          <w:rFonts w:ascii="Courier New" w:eastAsia="Times New Roman" w:hAnsi="Courier New" w:cs="Courier New"/>
+          <w:color w:val="333333"/>
+          <w:kern w:val="0"/>
+          <w:sz w:val="20"/>
+          <w:szCs w:val="20"/>
+          <w:lang w:eastAsia="nb-NO"/>
+          <w14:ligatures w14:val="none"/>
+        </w:rPr>
+        <w:t xml:space="preserve"> pasienter_med_provins;</w:t>
+      </w:r>
+    </w:p>
+    <w:p>
+      <w:pPr>
+        <w:rPr>
+          <w:rFonts w:ascii="Arial" w:hAnsi="Arial" w:cs="Arial"/>
+          <w:sz w:val="24"/>
+          <w:szCs w:val="24"/>
+        </w:rPr>
+      </w:pPr>
+      <w:r>
+        <w:rPr>
+          <w:rFonts w:ascii="Arial" w:hAnsi="Arial" w:cs="Arial"/>
+          <w:sz w:val="24"/>
+          <w:szCs w:val="24"/>
+        </w:rPr>
+        <w:drawing>
+          <wp:inline distT="0" distB="0" distL="0" distR="0" wp14:anchorId="446CE352" wp14:editId="1728BAF6">
+            <wp:extent cx="5731510" cy="3253740"/>
+            <wp:effectExtent l="0" t="0" r="2540" b="3810"/>
+            <wp:docPr id="1894099495" name="Bilde 1" descr="Et bilde som inneholder tekst, programvare, display, Dataikon&#10;&#10;Automatisk generert beskrivelse"/>
+            <wp:cNvGraphicFramePr>
+              <a:graphicFrameLocks xmlns:a="http://schemas.openxmlformats.org/drawingml/2006/main" noChangeAspect="1"/>
+            </wp:cNvGraphicFramePr>
+            <a:graphic xmlns:a="http://schemas.openxmlformats.org/drawingml/2006/main">
+              <a:graphicData uri="http://schemas.openxmlformats.org/drawingml/2006/picture">
+                <pic:pic xmlns:pic="http://schemas.openxmlformats.org/drawingml/2006/picture">
+                  <pic:nvPicPr>
+                    <pic:cNvPr id="1894099495" name="Bilde 1" descr="Et bilde som inneholder tekst, programvare, display, Dataikon&#10;&#10;Automatisk generert beskrivelse"/>
+                    <pic:cNvPicPr/>
+                  </pic:nvPicPr>
+                  <pic:blipFill>
+                    <a:blip r:embed="rId8"/>
+                    <a:stretch>
+                      <a:fillRect/>
+                    </a:stretch>
+                  </pic:blipFill>
+                  <pic:spPr>
+                    <a:xfrm>
+                      <a:off x="0" y="0"/>
+                      <a:ext cx="5731510" cy="3253740"/>
+                    </a:xfrm>
+                    <a:prstGeom prst="rect">
+                      <a:avLst/>
+                    </a:prstGeom>
+                  </pic:spPr>
+                </pic:pic>
+              </a:graphicData>
+            </a:graphic>
+          </wp:inline>
+        </w:drawing>
+      </w:r>
+    </w:p>
     <w:p/>
     <w:p/>
     <w:p>
@@ -4474,23 +4011,7 @@
         </w:numPr>
       </w:pPr>
       <w:r>
-        <w:t xml:space="preserve">SQL-spørringen din, gjerne med </w:t>
-      </w:r>
-      <w:proofErr w:type="spellStart"/>
-      <w:r>
-        <w:t>highlight</w:t>
-      </w:r>
-      <w:proofErr w:type="spellEnd"/>
-      <w:r>
-        <w:t xml:space="preserve"> </w:t>
-      </w:r>
-      <w:proofErr w:type="spellStart"/>
-      <w:r>
-        <w:t>me</w:t>
-      </w:r>
-      <w:proofErr w:type="spellEnd"/>
-      <w:r>
-        <w:t>, og et skjermbilde av resultatet av SQL-spørringen din, med minst 10 rader</w:t>
+        <w:t>SQL-spørringen din, gjerne med highlight me, og et skjermbilde av resultatet av SQL-spørringen din, med minst 10 rader</w:t>
       </w:r>
     </w:p>
     <w:p/>
@@ -5447,6 +4968,7 @@
   <w:style w:type="character" w:default="1" w:styleId="Standardskriftforavsnitt">
     <w:name w:val="Default Paragraph Font"/>
     <w:uiPriority w:val="1"/>
+    <w:semiHidden/>
     <w:unhideWhenUsed/>
   </w:style>
   <w:style w:type="table" w:default="1" w:styleId="Vanligtabell">
@@ -5480,6 +5002,60 @@
       <w:ind w:left="720"/>
       <w:contextualSpacing/>
     </w:pPr>
+  </w:style>
+  <w:style w:type="paragraph" w:styleId="HTML-forhndsformatert">
+    <w:name w:val="HTML Preformatted"/>
+    <w:basedOn w:val="Normal"/>
+    <w:link w:val="HTML-forhndsformatertTegn"/>
+    <w:uiPriority w:val="99"/>
+    <w:semiHidden/>
+    <w:unhideWhenUsed/>
+    <w:rsid w:val="00D0466C"/>
+    <w:pPr>
+      <w:tabs>
+        <w:tab w:val="left" w:pos="916"/>
+        <w:tab w:val="left" w:pos="1832"/>
+        <w:tab w:val="left" w:pos="2748"/>
+        <w:tab w:val="left" w:pos="3664"/>
+        <w:tab w:val="left" w:pos="4580"/>
+        <w:tab w:val="left" w:pos="5496"/>
+        <w:tab w:val="left" w:pos="6412"/>
+        <w:tab w:val="left" w:pos="7328"/>
+        <w:tab w:val="left" w:pos="8244"/>
+        <w:tab w:val="left" w:pos="9160"/>
+        <w:tab w:val="left" w:pos="10076"/>
+        <w:tab w:val="left" w:pos="10992"/>
+        <w:tab w:val="left" w:pos="11908"/>
+        <w:tab w:val="left" w:pos="12824"/>
+        <w:tab w:val="left" w:pos="13740"/>
+        <w:tab w:val="left" w:pos="14656"/>
+      </w:tabs>
+      <w:spacing w:after="0" w:line="240" w:lineRule="auto"/>
+    </w:pPr>
+    <w:rPr>
+      <w:rFonts w:ascii="Courier New" w:eastAsia="Times New Roman" w:hAnsi="Courier New" w:cs="Courier New"/>
+      <w:kern w:val="0"/>
+      <w:sz w:val="20"/>
+      <w:szCs w:val="20"/>
+      <w:lang w:eastAsia="nb-NO"/>
+      <w14:ligatures w14:val="none"/>
+    </w:rPr>
+  </w:style>
+  <w:style w:type="character" w:customStyle="1" w:styleId="HTML-forhndsformatertTegn">
+    <w:name w:val="HTML-forhåndsformatert Tegn"/>
+    <w:basedOn w:val="Standardskriftforavsnitt"/>
+    <w:link w:val="HTML-forhndsformatert"/>
+    <w:uiPriority w:val="99"/>
+    <w:semiHidden/>
+    <w:rsid w:val="00D0466C"/>
+    <w:rPr>
+      <w:rFonts w:ascii="Courier New" w:eastAsia="Times New Roman" w:hAnsi="Courier New" w:cs="Courier New"/>
+      <w:kern w:val="0"/>
+      <w:sz w:val="20"/>
+      <w:szCs w:val="20"/>
+      <w:lang w:eastAsia="nb-NO"/>
+      <w14:ligatures w14:val="none"/>
+    </w:rPr>
   </w:style>
 </w:styles>
 </file>

</xml_diff>